<commit_message>
NLA and Initial Class Diagram
</commit_message>
<xml_diff>
--- a/170331_HipakhaKhergoli_Analysis.docx
+++ b/170331_HipakhaKhergoli_Analysis.docx
@@ -46,7 +46,7 @@
               <w:tab w:val="right" w:leader="dot" w:pos="9350"/>
             </w:tabs>
             <w:rPr>
-              <w:rFonts w:eastAsiaTheme="minorEastAsia" w:cs="Arial"/>
+              <w:rFonts w:asciiTheme="minorHAnsi" w:eastAsiaTheme="minorEastAsia" w:hAnsiTheme="minorHAnsi"/>
               <w:noProof/>
               <w:kern w:val="0"/>
             </w:rPr>
@@ -69,18 +69,17 @@
             </w:rPr>
             <w:fldChar w:fldCharType="separate"/>
           </w:r>
-          <w:hyperlink w:anchor="_Toc6426785" w:history="1">
+          <w:hyperlink w:anchor="_Toc8223745" w:history="1">
             <w:r>
               <w:rPr>
                 <w:rStyle w:val="Hyperlink"/>
                 <w:rFonts w:cs="Arial"/>
                 <w:noProof/>
               </w:rPr>
-              <w:t>Chapter2: Analysis</w:t>
-            </w:r>
-            <w:r>
-              <w:rPr>
-                <w:rFonts w:cs="Arial"/>
+              <w:t>Chapter2:  Analysis</w:t>
+            </w:r>
+            <w:r>
+              <w:rPr>
                 <w:noProof/>
                 <w:webHidden/>
               </w:rPr>
@@ -88,7 +87,6 @@
             </w:r>
             <w:r>
               <w:rPr>
-                <w:rFonts w:cs="Arial"/>
                 <w:noProof/>
                 <w:webHidden/>
               </w:rPr>
@@ -96,22 +94,19 @@
             </w:r>
             <w:r>
               <w:rPr>
-                <w:rFonts w:cs="Arial"/>
                 <w:noProof/>
                 <w:webHidden/>
               </w:rPr>
-              <w:instrText xml:space="preserve"> PAGEREF _Toc6426785 \h </w:instrText>
-            </w:r>
-            <w:r>
-              <w:rPr>
-                <w:rFonts w:cs="Arial"/>
+              <w:instrText xml:space="preserve"> PAGEREF _Toc8223745 \h </w:instrText>
+            </w:r>
+            <w:r>
+              <w:rPr>
                 <w:noProof/>
                 <w:webHidden/>
               </w:rPr>
             </w:r>
             <w:r>
               <w:rPr>
-                <w:rFonts w:cs="Arial"/>
                 <w:noProof/>
                 <w:webHidden/>
               </w:rPr>
@@ -119,7 +114,6 @@
             </w:r>
             <w:r>
               <w:rPr>
-                <w:rFonts w:cs="Arial"/>
                 <w:noProof/>
                 <w:webHidden/>
               </w:rPr>
@@ -127,7 +121,6 @@
             </w:r>
             <w:r>
               <w:rPr>
-                <w:rFonts w:cs="Arial"/>
                 <w:noProof/>
                 <w:webHidden/>
               </w:rPr>
@@ -142,12 +135,12 @@
               <w:tab w:val="right" w:leader="dot" w:pos="9350"/>
             </w:tabs>
             <w:rPr>
-              <w:rFonts w:eastAsiaTheme="minorEastAsia" w:cs="Arial"/>
+              <w:rFonts w:asciiTheme="minorHAnsi" w:eastAsiaTheme="minorEastAsia" w:hAnsiTheme="minorHAnsi"/>
               <w:noProof/>
               <w:kern w:val="0"/>
             </w:rPr>
           </w:pPr>
-          <w:hyperlink w:anchor="_Toc6426786" w:history="1">
+          <w:hyperlink w:anchor="_Toc8223746" w:history="1">
             <w:r>
               <w:rPr>
                 <w:rStyle w:val="Hyperlink"/>
@@ -158,7 +151,6 @@
             </w:r>
             <w:r>
               <w:rPr>
-                <w:rFonts w:cs="Arial"/>
                 <w:noProof/>
                 <w:webHidden/>
               </w:rPr>
@@ -166,7 +158,6 @@
             </w:r>
             <w:r>
               <w:rPr>
-                <w:rFonts w:cs="Arial"/>
                 <w:noProof/>
                 <w:webHidden/>
               </w:rPr>
@@ -174,22 +165,19 @@
             </w:r>
             <w:r>
               <w:rPr>
-                <w:rFonts w:cs="Arial"/>
                 <w:noProof/>
                 <w:webHidden/>
               </w:rPr>
-              <w:instrText xml:space="preserve"> PAGEREF _Toc6426786 \h </w:instrText>
-            </w:r>
-            <w:r>
-              <w:rPr>
-                <w:rFonts w:cs="Arial"/>
+              <w:instrText xml:space="preserve"> PAGEREF _Toc8223746 \h </w:instrText>
+            </w:r>
+            <w:r>
+              <w:rPr>
                 <w:noProof/>
                 <w:webHidden/>
               </w:rPr>
             </w:r>
             <w:r>
               <w:rPr>
-                <w:rFonts w:cs="Arial"/>
                 <w:noProof/>
                 <w:webHidden/>
               </w:rPr>
@@ -197,7 +185,6 @@
             </w:r>
             <w:r>
               <w:rPr>
-                <w:rFonts w:cs="Arial"/>
                 <w:noProof/>
                 <w:webHidden/>
               </w:rPr>
@@ -205,7 +192,6 @@
             </w:r>
             <w:r>
               <w:rPr>
-                <w:rFonts w:cs="Arial"/>
                 <w:noProof/>
                 <w:webHidden/>
               </w:rPr>
@@ -220,12 +206,12 @@
               <w:tab w:val="right" w:leader="dot" w:pos="9350"/>
             </w:tabs>
             <w:rPr>
-              <w:rFonts w:eastAsiaTheme="minorEastAsia" w:cs="Arial"/>
+              <w:rFonts w:asciiTheme="minorHAnsi" w:eastAsiaTheme="minorEastAsia" w:hAnsiTheme="minorHAnsi"/>
               <w:noProof/>
               <w:kern w:val="0"/>
             </w:rPr>
           </w:pPr>
-          <w:hyperlink w:anchor="_Toc6426787" w:history="1">
+          <w:hyperlink w:anchor="_Toc8223747" w:history="1">
             <w:r>
               <w:rPr>
                 <w:rStyle w:val="Hyperlink"/>
@@ -236,7 +222,6 @@
             </w:r>
             <w:r>
               <w:rPr>
-                <w:rFonts w:cs="Arial"/>
                 <w:noProof/>
                 <w:webHidden/>
               </w:rPr>
@@ -244,7 +229,6 @@
             </w:r>
             <w:r>
               <w:rPr>
-                <w:rFonts w:cs="Arial"/>
                 <w:noProof/>
                 <w:webHidden/>
               </w:rPr>
@@ -252,22 +236,19 @@
             </w:r>
             <w:r>
               <w:rPr>
-                <w:rFonts w:cs="Arial"/>
                 <w:noProof/>
                 <w:webHidden/>
               </w:rPr>
-              <w:instrText xml:space="preserve"> PAGEREF _Toc6426787 \h </w:instrText>
-            </w:r>
-            <w:r>
-              <w:rPr>
-                <w:rFonts w:cs="Arial"/>
+              <w:instrText xml:space="preserve"> PAGEREF _Toc8223747 \h </w:instrText>
+            </w:r>
+            <w:r>
+              <w:rPr>
                 <w:noProof/>
                 <w:webHidden/>
               </w:rPr>
             </w:r>
             <w:r>
               <w:rPr>
-                <w:rFonts w:cs="Arial"/>
                 <w:noProof/>
                 <w:webHidden/>
               </w:rPr>
@@ -275,7 +256,6 @@
             </w:r>
             <w:r>
               <w:rPr>
-                <w:rFonts w:cs="Arial"/>
                 <w:noProof/>
                 <w:webHidden/>
               </w:rPr>
@@ -283,7 +263,264 @@
             </w:r>
             <w:r>
               <w:rPr>
+                <w:noProof/>
+                <w:webHidden/>
+              </w:rPr>
+              <w:fldChar w:fldCharType="end"/>
+            </w:r>
+          </w:hyperlink>
+        </w:p>
+        <w:p>
+          <w:pPr>
+            <w:pStyle w:val="TOC3"/>
+            <w:tabs>
+              <w:tab w:val="left" w:pos="880"/>
+              <w:tab w:val="right" w:leader="dot" w:pos="9350"/>
+            </w:tabs>
+            <w:rPr>
+              <w:noProof/>
+            </w:rPr>
+          </w:pPr>
+          <w:hyperlink w:anchor="_Toc8223748" w:history="1">
+            <w:r>
+              <w:rPr>
+                <w:rStyle w:val="Hyperlink"/>
                 <w:rFonts w:cs="Arial"/>
+                <w:b/>
+                <w:noProof/>
+              </w:rPr>
+              <w:t>1.</w:t>
+            </w:r>
+            <w:r>
+              <w:rPr>
+                <w:noProof/>
+              </w:rPr>
+              <w:tab/>
+            </w:r>
+            <w:r>
+              <w:rPr>
+                <w:rStyle w:val="Hyperlink"/>
+                <w:rFonts w:cs="Arial"/>
+                <w:b/>
+                <w:noProof/>
+              </w:rPr>
+              <w:t>Observation:</w:t>
+            </w:r>
+            <w:r>
+              <w:rPr>
+                <w:noProof/>
+                <w:webHidden/>
+              </w:rPr>
+              <w:tab/>
+            </w:r>
+            <w:r>
+              <w:rPr>
+                <w:noProof/>
+                <w:webHidden/>
+              </w:rPr>
+              <w:fldChar w:fldCharType="begin"/>
+            </w:r>
+            <w:r>
+              <w:rPr>
+                <w:noProof/>
+                <w:webHidden/>
+              </w:rPr>
+              <w:instrText xml:space="preserve"> PAGEREF _Toc8223748 \h </w:instrText>
+            </w:r>
+            <w:r>
+              <w:rPr>
+                <w:noProof/>
+                <w:webHidden/>
+              </w:rPr>
+            </w:r>
+            <w:r>
+              <w:rPr>
+                <w:noProof/>
+                <w:webHidden/>
+              </w:rPr>
+              <w:fldChar w:fldCharType="separate"/>
+            </w:r>
+            <w:r>
+              <w:rPr>
+                <w:noProof/>
+                <w:webHidden/>
+              </w:rPr>
+              <w:t>2</w:t>
+            </w:r>
+            <w:r>
+              <w:rPr>
+                <w:noProof/>
+                <w:webHidden/>
+              </w:rPr>
+              <w:fldChar w:fldCharType="end"/>
+            </w:r>
+          </w:hyperlink>
+        </w:p>
+        <w:p>
+          <w:pPr>
+            <w:pStyle w:val="TOC3"/>
+            <w:tabs>
+              <w:tab w:val="left" w:pos="880"/>
+              <w:tab w:val="right" w:leader="dot" w:pos="9350"/>
+            </w:tabs>
+            <w:rPr>
+              <w:noProof/>
+            </w:rPr>
+          </w:pPr>
+          <w:hyperlink w:anchor="_Toc8223749" w:history="1">
+            <w:r>
+              <w:rPr>
+                <w:rStyle w:val="Hyperlink"/>
+                <w:rFonts w:cs="Arial"/>
+                <w:b/>
+                <w:noProof/>
+              </w:rPr>
+              <w:t>2.</w:t>
+            </w:r>
+            <w:r>
+              <w:rPr>
+                <w:noProof/>
+              </w:rPr>
+              <w:tab/>
+            </w:r>
+            <w:r>
+              <w:rPr>
+                <w:rStyle w:val="Hyperlink"/>
+                <w:rFonts w:cs="Arial"/>
+                <w:b/>
+                <w:noProof/>
+              </w:rPr>
+              <w:t>Focus Group:</w:t>
+            </w:r>
+            <w:r>
+              <w:rPr>
+                <w:noProof/>
+                <w:webHidden/>
+              </w:rPr>
+              <w:tab/>
+            </w:r>
+            <w:r>
+              <w:rPr>
+                <w:noProof/>
+                <w:webHidden/>
+              </w:rPr>
+              <w:fldChar w:fldCharType="begin"/>
+            </w:r>
+            <w:r>
+              <w:rPr>
+                <w:noProof/>
+                <w:webHidden/>
+              </w:rPr>
+              <w:instrText xml:space="preserve"> PAGEREF _Toc8223749 \h </w:instrText>
+            </w:r>
+            <w:r>
+              <w:rPr>
+                <w:noProof/>
+                <w:webHidden/>
+              </w:rPr>
+            </w:r>
+            <w:r>
+              <w:rPr>
+                <w:noProof/>
+                <w:webHidden/>
+              </w:rPr>
+              <w:fldChar w:fldCharType="separate"/>
+            </w:r>
+            <w:r>
+              <w:rPr>
+                <w:noProof/>
+                <w:webHidden/>
+              </w:rPr>
+              <w:t>3</w:t>
+            </w:r>
+            <w:r>
+              <w:rPr>
+                <w:noProof/>
+                <w:webHidden/>
+              </w:rPr>
+              <w:fldChar w:fldCharType="end"/>
+            </w:r>
+          </w:hyperlink>
+        </w:p>
+        <w:p>
+          <w:pPr>
+            <w:pStyle w:val="TOC3"/>
+            <w:tabs>
+              <w:tab w:val="left" w:pos="880"/>
+              <w:tab w:val="right" w:leader="dot" w:pos="9350"/>
+            </w:tabs>
+            <w:rPr>
+              <w:noProof/>
+            </w:rPr>
+          </w:pPr>
+          <w:hyperlink w:anchor="_Toc8223750" w:history="1">
+            <w:r>
+              <w:rPr>
+                <w:rStyle w:val="Hyperlink"/>
+                <w:rFonts w:cs="Arial"/>
+                <w:b/>
+                <w:noProof/>
+              </w:rPr>
+              <w:t>3.</w:t>
+            </w:r>
+            <w:r>
+              <w:rPr>
+                <w:noProof/>
+              </w:rPr>
+              <w:tab/>
+            </w:r>
+            <w:r>
+              <w:rPr>
+                <w:rStyle w:val="Hyperlink"/>
+                <w:rFonts w:cs="Arial"/>
+                <w:b/>
+                <w:noProof/>
+              </w:rPr>
+              <w:t>Questionnaires:</w:t>
+            </w:r>
+            <w:r>
+              <w:rPr>
+                <w:noProof/>
+                <w:webHidden/>
+              </w:rPr>
+              <w:tab/>
+            </w:r>
+            <w:r>
+              <w:rPr>
+                <w:noProof/>
+                <w:webHidden/>
+              </w:rPr>
+              <w:fldChar w:fldCharType="begin"/>
+            </w:r>
+            <w:r>
+              <w:rPr>
+                <w:noProof/>
+                <w:webHidden/>
+              </w:rPr>
+              <w:instrText xml:space="preserve"> PAGEREF _Toc8223750 \h </w:instrText>
+            </w:r>
+            <w:r>
+              <w:rPr>
+                <w:noProof/>
+                <w:webHidden/>
+              </w:rPr>
+            </w:r>
+            <w:r>
+              <w:rPr>
+                <w:noProof/>
+                <w:webHidden/>
+              </w:rPr>
+              <w:fldChar w:fldCharType="separate"/>
+            </w:r>
+            <w:r>
+              <w:rPr>
+                <w:noProof/>
+                <w:webHidden/>
+              </w:rPr>
+              <w:t>3</w:t>
+            </w:r>
+            <w:r>
+              <w:rPr>
                 <w:noProof/>
                 <w:webHidden/>
               </w:rPr>
@@ -298,12 +535,12 @@
               <w:tab w:val="right" w:leader="dot" w:pos="9350"/>
             </w:tabs>
             <w:rPr>
-              <w:rFonts w:eastAsiaTheme="minorEastAsia" w:cs="Arial"/>
+              <w:rFonts w:asciiTheme="minorHAnsi" w:eastAsiaTheme="minorEastAsia" w:hAnsiTheme="minorHAnsi"/>
               <w:noProof/>
               <w:kern w:val="0"/>
             </w:rPr>
           </w:pPr>
-          <w:hyperlink w:anchor="_Toc6426788" w:history="1">
+          <w:hyperlink w:anchor="_Toc8223751" w:history="1">
             <w:r>
               <w:rPr>
                 <w:rStyle w:val="Hyperlink"/>
@@ -314,7 +551,6 @@
             </w:r>
             <w:r>
               <w:rPr>
-                <w:rFonts w:cs="Arial"/>
                 <w:noProof/>
                 <w:webHidden/>
               </w:rPr>
@@ -322,7 +558,6 @@
             </w:r>
             <w:r>
               <w:rPr>
-                <w:rFonts w:cs="Arial"/>
                 <w:noProof/>
                 <w:webHidden/>
               </w:rPr>
@@ -330,22 +565,19 @@
             </w:r>
             <w:r>
               <w:rPr>
-                <w:rFonts w:cs="Arial"/>
                 <w:noProof/>
                 <w:webHidden/>
               </w:rPr>
-              <w:instrText xml:space="preserve"> PAGEREF _Toc6426788 \h </w:instrText>
-            </w:r>
-            <w:r>
-              <w:rPr>
-                <w:rFonts w:cs="Arial"/>
+              <w:instrText xml:space="preserve"> PAGEREF _Toc8223751 \h </w:instrText>
+            </w:r>
+            <w:r>
+              <w:rPr>
                 <w:noProof/>
                 <w:webHidden/>
               </w:rPr>
             </w:r>
             <w:r>
               <w:rPr>
-                <w:rFonts w:cs="Arial"/>
                 <w:noProof/>
                 <w:webHidden/>
               </w:rPr>
@@ -353,15 +585,13 @@
             </w:r>
             <w:r>
               <w:rPr>
-                <w:rFonts w:cs="Arial"/>
                 <w:noProof/>
                 <w:webHidden/>
               </w:rPr>
-              <w:t>2</w:t>
-            </w:r>
-            <w:r>
-              <w:rPr>
-                <w:rFonts w:cs="Arial"/>
+              <w:t>3</w:t>
+            </w:r>
+            <w:r>
+              <w:rPr>
                 <w:noProof/>
                 <w:webHidden/>
               </w:rPr>
@@ -376,12 +606,12 @@
               <w:tab w:val="right" w:leader="dot" w:pos="9350"/>
             </w:tabs>
             <w:rPr>
-              <w:rFonts w:eastAsiaTheme="minorEastAsia" w:cs="Arial"/>
+              <w:rFonts w:asciiTheme="minorHAnsi" w:eastAsiaTheme="minorEastAsia" w:hAnsiTheme="minorHAnsi"/>
               <w:noProof/>
               <w:kern w:val="0"/>
             </w:rPr>
           </w:pPr>
-          <w:hyperlink w:anchor="_Toc6426789" w:history="1">
+          <w:hyperlink w:anchor="_Toc8223752" w:history="1">
             <w:r>
               <w:rPr>
                 <w:rStyle w:val="Hyperlink"/>
@@ -392,7 +622,6 @@
             </w:r>
             <w:r>
               <w:rPr>
-                <w:rFonts w:cs="Arial"/>
                 <w:noProof/>
                 <w:webHidden/>
               </w:rPr>
@@ -400,7 +629,6 @@
             </w:r>
             <w:r>
               <w:rPr>
-                <w:rFonts w:cs="Arial"/>
                 <w:noProof/>
                 <w:webHidden/>
               </w:rPr>
@@ -408,22 +636,19 @@
             </w:r>
             <w:r>
               <w:rPr>
-                <w:rFonts w:cs="Arial"/>
                 <w:noProof/>
                 <w:webHidden/>
               </w:rPr>
-              <w:instrText xml:space="preserve"> PAGEREF _Toc6426789 \h </w:instrText>
-            </w:r>
-            <w:r>
-              <w:rPr>
-                <w:rFonts w:cs="Arial"/>
+              <w:instrText xml:space="preserve"> PAGEREF _Toc8223752 \h </w:instrText>
+            </w:r>
+            <w:r>
+              <w:rPr>
                 <w:noProof/>
                 <w:webHidden/>
               </w:rPr>
             </w:r>
             <w:r>
               <w:rPr>
-                <w:rFonts w:cs="Arial"/>
                 <w:noProof/>
                 <w:webHidden/>
               </w:rPr>
@@ -431,15 +656,293 @@
             </w:r>
             <w:r>
               <w:rPr>
-                <w:rFonts w:cs="Arial"/>
                 <w:noProof/>
                 <w:webHidden/>
               </w:rPr>
-              <w:t>2</w:t>
-            </w:r>
-            <w:r>
-              <w:rPr>
+              <w:t>4</w:t>
+            </w:r>
+            <w:r>
+              <w:rPr>
+                <w:noProof/>
+                <w:webHidden/>
+              </w:rPr>
+              <w:fldChar w:fldCharType="end"/>
+            </w:r>
+          </w:hyperlink>
+        </w:p>
+        <w:p>
+          <w:pPr>
+            <w:pStyle w:val="TOC2"/>
+            <w:tabs>
+              <w:tab w:val="right" w:leader="dot" w:pos="9350"/>
+            </w:tabs>
+            <w:rPr>
+              <w:noProof/>
+            </w:rPr>
+          </w:pPr>
+          <w:hyperlink w:anchor="_Toc8223753" w:history="1">
+            <w:r>
+              <w:rPr>
+                <w:rStyle w:val="Hyperlink"/>
                 <w:rFonts w:cs="Arial"/>
+                <w:b/>
+                <w:noProof/>
+              </w:rPr>
+              <w:t>2.4.1 Functional Requirement</w:t>
+            </w:r>
+            <w:r>
+              <w:rPr>
+                <w:noProof/>
+                <w:webHidden/>
+              </w:rPr>
+              <w:tab/>
+            </w:r>
+            <w:r>
+              <w:rPr>
+                <w:noProof/>
+                <w:webHidden/>
+              </w:rPr>
+              <w:fldChar w:fldCharType="begin"/>
+            </w:r>
+            <w:r>
+              <w:rPr>
+                <w:noProof/>
+                <w:webHidden/>
+              </w:rPr>
+              <w:instrText xml:space="preserve"> PAGEREF _Toc8223753 \h </w:instrText>
+            </w:r>
+            <w:r>
+              <w:rPr>
+                <w:noProof/>
+                <w:webHidden/>
+              </w:rPr>
+            </w:r>
+            <w:r>
+              <w:rPr>
+                <w:noProof/>
+                <w:webHidden/>
+              </w:rPr>
+              <w:fldChar w:fldCharType="separate"/>
+            </w:r>
+            <w:r>
+              <w:rPr>
+                <w:noProof/>
+                <w:webHidden/>
+              </w:rPr>
+              <w:t>7</w:t>
+            </w:r>
+            <w:r>
+              <w:rPr>
+                <w:noProof/>
+                <w:webHidden/>
+              </w:rPr>
+              <w:fldChar w:fldCharType="end"/>
+            </w:r>
+          </w:hyperlink>
+        </w:p>
+        <w:p>
+          <w:pPr>
+            <w:pStyle w:val="TOC2"/>
+            <w:tabs>
+              <w:tab w:val="right" w:leader="dot" w:pos="9350"/>
+            </w:tabs>
+            <w:rPr>
+              <w:noProof/>
+            </w:rPr>
+          </w:pPr>
+          <w:hyperlink w:anchor="_Toc8223754" w:history="1">
+            <w:r>
+              <w:rPr>
+                <w:rStyle w:val="Hyperlink"/>
+                <w:rFonts w:cs="Arial"/>
+                <w:b/>
+                <w:noProof/>
+              </w:rPr>
+              <w:t>2.4.2 Non Functional Requirement</w:t>
+            </w:r>
+            <w:r>
+              <w:rPr>
+                <w:noProof/>
+                <w:webHidden/>
+              </w:rPr>
+              <w:tab/>
+            </w:r>
+            <w:r>
+              <w:rPr>
+                <w:noProof/>
+                <w:webHidden/>
+              </w:rPr>
+              <w:fldChar w:fldCharType="begin"/>
+            </w:r>
+            <w:r>
+              <w:rPr>
+                <w:noProof/>
+                <w:webHidden/>
+              </w:rPr>
+              <w:instrText xml:space="preserve"> PAGEREF _Toc8223754 \h </w:instrText>
+            </w:r>
+            <w:r>
+              <w:rPr>
+                <w:noProof/>
+                <w:webHidden/>
+              </w:rPr>
+            </w:r>
+            <w:r>
+              <w:rPr>
+                <w:noProof/>
+                <w:webHidden/>
+              </w:rPr>
+              <w:fldChar w:fldCharType="separate"/>
+            </w:r>
+            <w:r>
+              <w:rPr>
+                <w:noProof/>
+                <w:webHidden/>
+              </w:rPr>
+              <w:t>8</w:t>
+            </w:r>
+            <w:r>
+              <w:rPr>
+                <w:noProof/>
+                <w:webHidden/>
+              </w:rPr>
+              <w:fldChar w:fldCharType="end"/>
+            </w:r>
+          </w:hyperlink>
+        </w:p>
+        <w:p>
+          <w:pPr>
+            <w:pStyle w:val="TOC2"/>
+            <w:tabs>
+              <w:tab w:val="right" w:leader="dot" w:pos="9350"/>
+            </w:tabs>
+            <w:rPr>
+              <w:noProof/>
+            </w:rPr>
+          </w:pPr>
+          <w:hyperlink w:anchor="_Toc8223755" w:history="1">
+            <w:r>
+              <w:rPr>
+                <w:rStyle w:val="Hyperlink"/>
+                <w:rFonts w:cs="Arial"/>
+                <w:b/>
+                <w:noProof/>
+              </w:rPr>
+              <w:t>2.4.3 Moscow Prioritization</w:t>
+            </w:r>
+            <w:r>
+              <w:rPr>
+                <w:noProof/>
+                <w:webHidden/>
+              </w:rPr>
+              <w:tab/>
+            </w:r>
+            <w:r>
+              <w:rPr>
+                <w:noProof/>
+                <w:webHidden/>
+              </w:rPr>
+              <w:fldChar w:fldCharType="begin"/>
+            </w:r>
+            <w:r>
+              <w:rPr>
+                <w:noProof/>
+                <w:webHidden/>
+              </w:rPr>
+              <w:instrText xml:space="preserve"> PAGEREF _Toc8223755 \h </w:instrText>
+            </w:r>
+            <w:r>
+              <w:rPr>
+                <w:noProof/>
+                <w:webHidden/>
+              </w:rPr>
+            </w:r>
+            <w:r>
+              <w:rPr>
+                <w:noProof/>
+                <w:webHidden/>
+              </w:rPr>
+              <w:fldChar w:fldCharType="separate"/>
+            </w:r>
+            <w:r>
+              <w:rPr>
+                <w:noProof/>
+                <w:webHidden/>
+              </w:rPr>
+              <w:t>9</w:t>
+            </w:r>
+            <w:r>
+              <w:rPr>
+                <w:noProof/>
+                <w:webHidden/>
+              </w:rPr>
+              <w:fldChar w:fldCharType="end"/>
+            </w:r>
+          </w:hyperlink>
+        </w:p>
+        <w:p>
+          <w:pPr>
+            <w:pStyle w:val="TOC2"/>
+            <w:tabs>
+              <w:tab w:val="right" w:leader="dot" w:pos="9350"/>
+            </w:tabs>
+            <w:rPr>
+              <w:noProof/>
+            </w:rPr>
+          </w:pPr>
+          <w:hyperlink w:anchor="_Toc8223756" w:history="1">
+            <w:r>
+              <w:rPr>
+                <w:rStyle w:val="Hyperlink"/>
+                <w:rFonts w:cs="Arial"/>
+                <w:b/>
+                <w:noProof/>
+              </w:rPr>
+              <w:t>2.4.4 SRS</w:t>
+            </w:r>
+            <w:r>
+              <w:rPr>
+                <w:noProof/>
+                <w:webHidden/>
+              </w:rPr>
+              <w:tab/>
+            </w:r>
+            <w:r>
+              <w:rPr>
+                <w:noProof/>
+                <w:webHidden/>
+              </w:rPr>
+              <w:fldChar w:fldCharType="begin"/>
+            </w:r>
+            <w:r>
+              <w:rPr>
+                <w:noProof/>
+                <w:webHidden/>
+              </w:rPr>
+              <w:instrText xml:space="preserve"> PAGEREF _Toc8223756 \h </w:instrText>
+            </w:r>
+            <w:r>
+              <w:rPr>
+                <w:noProof/>
+                <w:webHidden/>
+              </w:rPr>
+            </w:r>
+            <w:r>
+              <w:rPr>
+                <w:noProof/>
+                <w:webHidden/>
+              </w:rPr>
+              <w:fldChar w:fldCharType="separate"/>
+            </w:r>
+            <w:r>
+              <w:rPr>
+                <w:noProof/>
+                <w:webHidden/>
+              </w:rPr>
+              <w:t>11</w:t>
+            </w:r>
+            <w:r>
+              <w:rPr>
                 <w:noProof/>
                 <w:webHidden/>
               </w:rPr>
@@ -454,23 +957,23 @@
               <w:tab w:val="right" w:leader="dot" w:pos="9350"/>
             </w:tabs>
             <w:rPr>
-              <w:rFonts w:eastAsiaTheme="minorEastAsia" w:cs="Arial"/>
+              <w:rFonts w:asciiTheme="minorHAnsi" w:eastAsiaTheme="minorEastAsia" w:hAnsiTheme="minorHAnsi"/>
               <w:noProof/>
               <w:kern w:val="0"/>
             </w:rPr>
           </w:pPr>
-          <w:hyperlink w:anchor="_Toc6426790" w:history="1">
+          <w:hyperlink w:anchor="_Toc8223757" w:history="1">
             <w:r>
               <w:rPr>
                 <w:rStyle w:val="Hyperlink"/>
                 <w:rFonts w:cs="Arial"/>
+                <w:b/>
                 <w:noProof/>
               </w:rPr>
-              <w:t>2.4.1 Functional Requirement</w:t>
-            </w:r>
-            <w:r>
-              <w:rPr>
-                <w:rFonts w:cs="Arial"/>
+              <w:t>2.5 Use Case Diagram</w:t>
+            </w:r>
+            <w:r>
+              <w:rPr>
                 <w:noProof/>
                 <w:webHidden/>
               </w:rPr>
@@ -478,7 +981,6 @@
             </w:r>
             <w:r>
               <w:rPr>
-                <w:rFonts w:cs="Arial"/>
                 <w:noProof/>
                 <w:webHidden/>
               </w:rPr>
@@ -486,22 +988,19 @@
             </w:r>
             <w:r>
               <w:rPr>
-                <w:rFonts w:cs="Arial"/>
                 <w:noProof/>
                 <w:webHidden/>
               </w:rPr>
-              <w:instrText xml:space="preserve"> PAGEREF _Toc6426790 \h </w:instrText>
-            </w:r>
-            <w:r>
-              <w:rPr>
-                <w:rFonts w:cs="Arial"/>
+              <w:instrText xml:space="preserve"> PAGEREF _Toc8223757 \h </w:instrText>
+            </w:r>
+            <w:r>
+              <w:rPr>
                 <w:noProof/>
                 <w:webHidden/>
               </w:rPr>
             </w:r>
             <w:r>
               <w:rPr>
-                <w:rFonts w:cs="Arial"/>
                 <w:noProof/>
                 <w:webHidden/>
               </w:rPr>
@@ -509,15 +1008,13 @@
             </w:r>
             <w:r>
               <w:rPr>
-                <w:rFonts w:cs="Arial"/>
                 <w:noProof/>
                 <w:webHidden/>
               </w:rPr>
-              <w:t>2</w:t>
-            </w:r>
-            <w:r>
-              <w:rPr>
-                <w:rFonts w:cs="Arial"/>
+              <w:t>11</w:t>
+            </w:r>
+            <w:r>
+              <w:rPr>
                 <w:noProof/>
                 <w:webHidden/>
               </w:rPr>
@@ -532,23 +1029,23 @@
               <w:tab w:val="right" w:leader="dot" w:pos="9350"/>
             </w:tabs>
             <w:rPr>
-              <w:rFonts w:eastAsiaTheme="minorEastAsia" w:cs="Arial"/>
+              <w:rFonts w:asciiTheme="minorHAnsi" w:eastAsiaTheme="minorEastAsia" w:hAnsiTheme="minorHAnsi"/>
               <w:noProof/>
               <w:kern w:val="0"/>
             </w:rPr>
           </w:pPr>
-          <w:hyperlink w:anchor="_Toc6426791" w:history="1">
+          <w:hyperlink w:anchor="_Toc8223758" w:history="1">
             <w:r>
               <w:rPr>
                 <w:rStyle w:val="Hyperlink"/>
                 <w:rFonts w:cs="Arial"/>
+                <w:b/>
                 <w:noProof/>
               </w:rPr>
-              <w:t>2.4.2 Non Functional Requirement</w:t>
-            </w:r>
-            <w:r>
-              <w:rPr>
-                <w:rFonts w:cs="Arial"/>
+              <w:t>2.6 NLA and Initial Class Diagram</w:t>
+            </w:r>
+            <w:r>
+              <w:rPr>
                 <w:noProof/>
                 <w:webHidden/>
               </w:rPr>
@@ -556,7 +1053,6 @@
             </w:r>
             <w:r>
               <w:rPr>
-                <w:rFonts w:cs="Arial"/>
                 <w:noProof/>
                 <w:webHidden/>
               </w:rPr>
@@ -564,22 +1060,19 @@
             </w:r>
             <w:r>
               <w:rPr>
-                <w:rFonts w:cs="Arial"/>
                 <w:noProof/>
                 <w:webHidden/>
               </w:rPr>
-              <w:instrText xml:space="preserve"> PAGEREF _Toc6426791 \h </w:instrText>
-            </w:r>
-            <w:r>
-              <w:rPr>
-                <w:rFonts w:cs="Arial"/>
+              <w:instrText xml:space="preserve"> PAGEREF _Toc8223758 \h </w:instrText>
+            </w:r>
+            <w:r>
+              <w:rPr>
                 <w:noProof/>
                 <w:webHidden/>
               </w:rPr>
             </w:r>
             <w:r>
               <w:rPr>
-                <w:rFonts w:cs="Arial"/>
                 <w:noProof/>
                 <w:webHidden/>
               </w:rPr>
@@ -587,327 +1080,13 @@
             </w:r>
             <w:r>
               <w:rPr>
-                <w:rFonts w:cs="Arial"/>
                 <w:noProof/>
                 <w:webHidden/>
               </w:rPr>
-              <w:t>2</w:t>
-            </w:r>
-            <w:r>
-              <w:rPr>
-                <w:rFonts w:cs="Arial"/>
-                <w:noProof/>
-                <w:webHidden/>
-              </w:rPr>
-              <w:fldChar w:fldCharType="end"/>
-            </w:r>
-          </w:hyperlink>
-        </w:p>
-        <w:p>
-          <w:pPr>
-            <w:pStyle w:val="TOC1"/>
-            <w:tabs>
-              <w:tab w:val="right" w:leader="dot" w:pos="9350"/>
-            </w:tabs>
-            <w:rPr>
-              <w:rFonts w:eastAsiaTheme="minorEastAsia" w:cs="Arial"/>
-              <w:noProof/>
-              <w:kern w:val="0"/>
-            </w:rPr>
-          </w:pPr>
-          <w:hyperlink w:anchor="_Toc6426792" w:history="1">
-            <w:r>
-              <w:rPr>
-                <w:rStyle w:val="Hyperlink"/>
-                <w:rFonts w:cs="Arial"/>
-                <w:noProof/>
-              </w:rPr>
-              <w:t>2.4.3 Moscow Prioritization</w:t>
-            </w:r>
-            <w:r>
-              <w:rPr>
-                <w:rFonts w:cs="Arial"/>
-                <w:noProof/>
-                <w:webHidden/>
-              </w:rPr>
-              <w:tab/>
-            </w:r>
-            <w:r>
-              <w:rPr>
-                <w:rFonts w:cs="Arial"/>
-                <w:noProof/>
-                <w:webHidden/>
-              </w:rPr>
-              <w:fldChar w:fldCharType="begin"/>
-            </w:r>
-            <w:r>
-              <w:rPr>
-                <w:rFonts w:cs="Arial"/>
-                <w:noProof/>
-                <w:webHidden/>
-              </w:rPr>
-              <w:instrText xml:space="preserve"> PAGEREF _Toc6426792 \h </w:instrText>
-            </w:r>
-            <w:r>
-              <w:rPr>
-                <w:rFonts w:cs="Arial"/>
-                <w:noProof/>
-                <w:webHidden/>
-              </w:rPr>
-            </w:r>
-            <w:r>
-              <w:rPr>
-                <w:rFonts w:cs="Arial"/>
-                <w:noProof/>
-                <w:webHidden/>
-              </w:rPr>
-              <w:fldChar w:fldCharType="separate"/>
-            </w:r>
-            <w:r>
-              <w:rPr>
-                <w:rFonts w:cs="Arial"/>
-                <w:noProof/>
-                <w:webHidden/>
-              </w:rPr>
-              <w:t>2</w:t>
-            </w:r>
-            <w:r>
-              <w:rPr>
-                <w:rFonts w:cs="Arial"/>
-                <w:noProof/>
-                <w:webHidden/>
-              </w:rPr>
-              <w:fldChar w:fldCharType="end"/>
-            </w:r>
-          </w:hyperlink>
-        </w:p>
-        <w:p>
-          <w:pPr>
-            <w:pStyle w:val="TOC1"/>
-            <w:tabs>
-              <w:tab w:val="right" w:leader="dot" w:pos="9350"/>
-            </w:tabs>
-            <w:rPr>
-              <w:rFonts w:eastAsiaTheme="minorEastAsia" w:cs="Arial"/>
-              <w:noProof/>
-              <w:kern w:val="0"/>
-            </w:rPr>
-          </w:pPr>
-          <w:hyperlink w:anchor="_Toc6426793" w:history="1">
-            <w:r>
-              <w:rPr>
-                <w:rStyle w:val="Hyperlink"/>
-                <w:rFonts w:cs="Arial"/>
-                <w:noProof/>
-              </w:rPr>
-              <w:t>2.4.4 SRS</w:t>
-            </w:r>
-            <w:r>
-              <w:rPr>
-                <w:rFonts w:cs="Arial"/>
-                <w:noProof/>
-                <w:webHidden/>
-              </w:rPr>
-              <w:tab/>
-            </w:r>
-            <w:r>
-              <w:rPr>
-                <w:rFonts w:cs="Arial"/>
-                <w:noProof/>
-                <w:webHidden/>
-              </w:rPr>
-              <w:fldChar w:fldCharType="begin"/>
-            </w:r>
-            <w:r>
-              <w:rPr>
-                <w:rFonts w:cs="Arial"/>
-                <w:noProof/>
-                <w:webHidden/>
-              </w:rPr>
-              <w:instrText xml:space="preserve"> PAGEREF _Toc6426793 \h </w:instrText>
-            </w:r>
-            <w:r>
-              <w:rPr>
-                <w:rFonts w:cs="Arial"/>
-                <w:noProof/>
-                <w:webHidden/>
-              </w:rPr>
-            </w:r>
-            <w:r>
-              <w:rPr>
-                <w:rFonts w:cs="Arial"/>
-                <w:noProof/>
-                <w:webHidden/>
-              </w:rPr>
-              <w:fldChar w:fldCharType="separate"/>
-            </w:r>
-            <w:r>
-              <w:rPr>
-                <w:rFonts w:cs="Arial"/>
-                <w:noProof/>
-                <w:webHidden/>
-              </w:rPr>
-              <w:t>2</w:t>
-            </w:r>
-            <w:r>
-              <w:rPr>
-                <w:rFonts w:cs="Arial"/>
-                <w:noProof/>
-                <w:webHidden/>
-              </w:rPr>
-              <w:fldChar w:fldCharType="end"/>
-            </w:r>
-          </w:hyperlink>
-        </w:p>
-        <w:p>
-          <w:pPr>
-            <w:pStyle w:val="TOC1"/>
-            <w:tabs>
-              <w:tab w:val="right" w:leader="dot" w:pos="9350"/>
-            </w:tabs>
-            <w:rPr>
-              <w:rFonts w:eastAsiaTheme="minorEastAsia" w:cs="Arial"/>
-              <w:noProof/>
-              <w:kern w:val="0"/>
-            </w:rPr>
-          </w:pPr>
-          <w:hyperlink w:anchor="_Toc6426794" w:history="1">
-            <w:r>
-              <w:rPr>
-                <w:rStyle w:val="Hyperlink"/>
-                <w:rFonts w:cs="Arial"/>
-                <w:noProof/>
-              </w:rPr>
-              <w:t>2.5 Use Case Diagram</w:t>
-            </w:r>
-            <w:r>
-              <w:rPr>
-                <w:rFonts w:cs="Arial"/>
-                <w:noProof/>
-                <w:webHidden/>
-              </w:rPr>
-              <w:tab/>
-            </w:r>
-            <w:r>
-              <w:rPr>
-                <w:rFonts w:cs="Arial"/>
-                <w:noProof/>
-                <w:webHidden/>
-              </w:rPr>
-              <w:fldChar w:fldCharType="begin"/>
-            </w:r>
-            <w:r>
-              <w:rPr>
-                <w:rFonts w:cs="Arial"/>
-                <w:noProof/>
-                <w:webHidden/>
-              </w:rPr>
-              <w:instrText xml:space="preserve"> PAGEREF _Toc6426794 \h </w:instrText>
-            </w:r>
-            <w:r>
-              <w:rPr>
-                <w:rFonts w:cs="Arial"/>
-                <w:noProof/>
-                <w:webHidden/>
-              </w:rPr>
-            </w:r>
-            <w:r>
-              <w:rPr>
-                <w:rFonts w:cs="Arial"/>
-                <w:noProof/>
-                <w:webHidden/>
-              </w:rPr>
-              <w:fldChar w:fldCharType="separate"/>
-            </w:r>
-            <w:r>
-              <w:rPr>
-                <w:rFonts w:cs="Arial"/>
-                <w:noProof/>
-                <w:webHidden/>
-              </w:rPr>
-              <w:t>2</w:t>
-            </w:r>
-            <w:r>
-              <w:rPr>
-                <w:rFonts w:cs="Arial"/>
-                <w:noProof/>
-                <w:webHidden/>
-              </w:rPr>
-              <w:fldChar w:fldCharType="end"/>
-            </w:r>
-          </w:hyperlink>
-        </w:p>
-        <w:p>
-          <w:pPr>
-            <w:pStyle w:val="TOC1"/>
-            <w:tabs>
-              <w:tab w:val="right" w:leader="dot" w:pos="9350"/>
-            </w:tabs>
-            <w:rPr>
-              <w:rFonts w:eastAsiaTheme="minorEastAsia" w:cs="Arial"/>
-              <w:noProof/>
-              <w:kern w:val="0"/>
-            </w:rPr>
-          </w:pPr>
-          <w:hyperlink w:anchor="_Toc6426795" w:history="1">
-            <w:r>
-              <w:rPr>
-                <w:rStyle w:val="Hyperlink"/>
-                <w:rFonts w:cs="Arial"/>
-                <w:noProof/>
-              </w:rPr>
-              <w:t>2.6 NLA and Initial Class Diagram</w:t>
-            </w:r>
-            <w:r>
-              <w:rPr>
-                <w:rFonts w:cs="Arial"/>
-                <w:noProof/>
-                <w:webHidden/>
-              </w:rPr>
-              <w:tab/>
-            </w:r>
-            <w:r>
-              <w:rPr>
-                <w:rFonts w:cs="Arial"/>
-                <w:noProof/>
-                <w:webHidden/>
-              </w:rPr>
-              <w:fldChar w:fldCharType="begin"/>
-            </w:r>
-            <w:r>
-              <w:rPr>
-                <w:rFonts w:cs="Arial"/>
-                <w:noProof/>
-                <w:webHidden/>
-              </w:rPr>
-              <w:instrText xml:space="preserve"> PAGEREF _Toc6426795 \h </w:instrText>
-            </w:r>
-            <w:r>
-              <w:rPr>
-                <w:rFonts w:cs="Arial"/>
-                <w:noProof/>
-                <w:webHidden/>
-              </w:rPr>
-            </w:r>
-            <w:r>
-              <w:rPr>
-                <w:rFonts w:cs="Arial"/>
-                <w:noProof/>
-                <w:webHidden/>
-              </w:rPr>
-              <w:fldChar w:fldCharType="separate"/>
-            </w:r>
-            <w:r>
-              <w:rPr>
-                <w:rFonts w:cs="Arial"/>
-                <w:noProof/>
-                <w:webHidden/>
-              </w:rPr>
-              <w:t>2</w:t>
-            </w:r>
-            <w:r>
-              <w:rPr>
-                <w:rFonts w:cs="Arial"/>
+              <w:t>17</w:t>
+            </w:r>
+            <w:r>
+              <w:rPr>
                 <w:noProof/>
                 <w:webHidden/>
               </w:rPr>
@@ -956,15 +1135,17 @@
         <w:spacing w:line="240" w:lineRule="auto"/>
         <w:rPr>
           <w:rFonts w:ascii="Arial" w:hAnsi="Arial" w:cs="Arial"/>
+          <w:b/>
           <w:color w:val="auto"/>
           <w:sz w:val="28"/>
           <w:szCs w:val="28"/>
         </w:rPr>
       </w:pPr>
-      <w:bookmarkStart w:id="0" w:name="_Toc6426785"/>
+      <w:bookmarkStart w:id="0" w:name="_Toc8223745"/>
       <w:r>
         <w:rPr>
           <w:rFonts w:ascii="Arial" w:hAnsi="Arial" w:cs="Arial"/>
+          <w:b/>
           <w:color w:val="auto"/>
           <w:sz w:val="28"/>
           <w:szCs w:val="28"/>
@@ -975,6 +1156,7 @@
       <w:r>
         <w:rPr>
           <w:rFonts w:ascii="Arial" w:hAnsi="Arial" w:cs="Arial"/>
+          <w:b/>
           <w:color w:val="auto"/>
           <w:sz w:val="28"/>
           <w:szCs w:val="28"/>
@@ -984,6 +1166,7 @@
       <w:r>
         <w:rPr>
           <w:rFonts w:ascii="Arial" w:hAnsi="Arial" w:cs="Arial"/>
+          <w:b/>
           <w:color w:val="auto"/>
           <w:sz w:val="28"/>
           <w:szCs w:val="28"/>
@@ -998,15 +1181,17 @@
         <w:spacing w:line="240" w:lineRule="auto"/>
         <w:rPr>
           <w:rFonts w:ascii="Arial" w:hAnsi="Arial" w:cs="Arial"/>
+          <w:b/>
           <w:color w:val="auto"/>
           <w:sz w:val="28"/>
           <w:szCs w:val="28"/>
         </w:rPr>
       </w:pPr>
-      <w:bookmarkStart w:id="1" w:name="_Toc6426786"/>
+      <w:bookmarkStart w:id="1" w:name="_Toc8223746"/>
       <w:r>
         <w:rPr>
           <w:rFonts w:ascii="Arial" w:hAnsi="Arial" w:cs="Arial"/>
+          <w:b/>
           <w:color w:val="auto"/>
           <w:sz w:val="28"/>
           <w:szCs w:val="28"/>
@@ -1017,8 +1202,6 @@
     </w:p>
     <w:p>
       <w:pPr>
-        <w:spacing w:line="276" w:lineRule="auto"/>
-        <w:ind w:firstLine="720"/>
         <w:rPr>
           <w:rFonts w:cs="Arial"/>
         </w:rPr>
@@ -1027,13 +1210,11 @@
         <w:rPr>
           <w:rFonts w:cs="Arial"/>
         </w:rPr>
-        <w:t>Analysis means any data/facts related investigation/evaluation to know about the effect of relationship by breaking it into multiple components which gives idea for decision making and solving any related problem.</w:t>
-      </w:r>
-    </w:p>
-    <w:p>
-      <w:pPr>
-        <w:spacing w:line="276" w:lineRule="auto"/>
-        <w:ind w:firstLine="720"/>
+        <w:t>In general, Analysis refers to the investigation or evaluation of any data/facts to perceive about the impact on the relationship by dividing it into various components that provide an idea for making decisions plus solve any associated problems.</w:t>
+      </w:r>
+    </w:p>
+    <w:p>
+      <w:pPr>
         <w:rPr>
           <w:rFonts w:cs="Arial"/>
         </w:rPr>
@@ -1042,13 +1223,11 @@
         <w:rPr>
           <w:rFonts w:cs="Arial"/>
         </w:rPr>
-        <w:t xml:space="preserve">Analysis is done to gather information to know about detail of the project. Gathering process need certain skill to capture, then document it, collaborate communication with users and manage the overall requirement. While analyzing we need to plan on how information should be gather. </w:t>
-      </w:r>
-    </w:p>
-    <w:p>
-      <w:pPr>
-        <w:spacing w:line="276" w:lineRule="auto"/>
-        <w:ind w:firstLine="720"/>
+        <w:t xml:space="preserve">Analysis is performed to collect information to understand the project in detail. We need specific skills in gathering data which is documented and we collaborate communication with clients and sustain the overall requirement. We need to plan on how information should be gathered while analyzing. </w:t>
+      </w:r>
+    </w:p>
+    <w:p>
+      <w:pPr>
         <w:rPr>
           <w:rFonts w:cs="Arial"/>
         </w:rPr>
@@ -1057,27 +1236,20 @@
         <w:rPr>
           <w:rFonts w:cs="Arial"/>
         </w:rPr>
-        <w:t>Analysis provides certain visual process of the project such as which part of project is important, risk and helps to come to the conclusion whether to build the project or not.</w:t>
-      </w:r>
-    </w:p>
-    <w:p>
-      <w:pPr>
+        <w:t>Analysis grants a distinctive optical method for the project like which part of the project is essential, uncertainty and determines if it's okay to develop the project.</w:t>
+      </w:r>
+      <w:r>
         <w:rPr>
           <w:rFonts w:cs="Arial"/>
         </w:rPr>
-      </w:pPr>
-      <w:r>
+        <w:t xml:space="preserve"> </w:t>
+      </w:r>
+    </w:p>
+    <w:p>
+      <w:pPr>
         <w:rPr>
           <w:rFonts w:cs="Arial"/>
         </w:rPr>
-        <w:t xml:space="preserve"> </w:t>
-      </w:r>
-    </w:p>
-    <w:p>
-      <w:pPr>
-        <w:rPr>
-          <w:rFonts w:cs="Arial"/>
-        </w:rPr>
       </w:pPr>
     </w:p>
     <w:p>
@@ -1085,12 +1257,16 @@
         <w:pStyle w:val="Heading1"/>
         <w:rPr>
           <w:rFonts w:ascii="Arial" w:hAnsi="Arial" w:cs="Arial"/>
-        </w:rPr>
-      </w:pPr>
-      <w:bookmarkStart w:id="2" w:name="_Toc6426787"/>
+          <w:b/>
+          <w:color w:val="000000" w:themeColor="text1"/>
+        </w:rPr>
+      </w:pPr>
+      <w:bookmarkStart w:id="2" w:name="_Toc8223747"/>
       <w:r>
         <w:rPr>
           <w:rFonts w:ascii="Arial" w:hAnsi="Arial" w:cs="Arial"/>
+          <w:b/>
+          <w:color w:val="000000" w:themeColor="text1"/>
         </w:rPr>
         <w:t>2.2 Analysis Methodology</w:t>
       </w:r>
@@ -1237,6 +1413,7 @@
         </w:rPr>
       </w:pPr>
       <w:bookmarkStart w:id="3" w:name="_Toc528453036"/>
+      <w:bookmarkStart w:id="4" w:name="_Toc8223748"/>
       <w:r>
         <w:rPr>
           <w:rFonts w:ascii="Arial" w:hAnsi="Arial" w:cs="Arial"/>
@@ -1246,6 +1423,7 @@
         <w:t>Observation:</w:t>
       </w:r>
       <w:bookmarkEnd w:id="3"/>
+      <w:bookmarkEnd w:id="4"/>
     </w:p>
     <w:p>
       <w:pPr>
@@ -1292,7 +1470,6 @@
           <w:id w:val="-687981339"/>
           <w:citation/>
         </w:sdtPr>
-        <w:sdtEndPr/>
         <w:sdtContent>
           <w:r>
             <w:fldChar w:fldCharType="begin"/>
@@ -1352,7 +1529,8 @@
           <w:color w:val="auto"/>
         </w:rPr>
       </w:pPr>
-      <w:bookmarkStart w:id="4" w:name="_Toc528453037"/>
+      <w:bookmarkStart w:id="5" w:name="_Toc528453037"/>
+      <w:bookmarkStart w:id="6" w:name="_Toc8223749"/>
       <w:r>
         <w:rPr>
           <w:rFonts w:ascii="Arial" w:hAnsi="Arial" w:cs="Arial"/>
@@ -1361,7 +1539,8 @@
         </w:rPr>
         <w:t>Focus Group:</w:t>
       </w:r>
-      <w:bookmarkEnd w:id="4"/>
+      <w:bookmarkEnd w:id="5"/>
+      <w:bookmarkEnd w:id="6"/>
     </w:p>
     <w:p>
       <w:pPr>
@@ -1421,7 +1600,6 @@
           <w:id w:val="676545611"/>
           <w:citation/>
         </w:sdtPr>
-        <w:sdtEndPr/>
         <w:sdtContent>
           <w:r>
             <w:fldChar w:fldCharType="begin"/>
@@ -1478,7 +1656,8 @@
           <w:color w:val="auto"/>
         </w:rPr>
       </w:pPr>
-      <w:bookmarkStart w:id="5" w:name="_Toc528453038"/>
+      <w:bookmarkStart w:id="7" w:name="_Toc528453038"/>
+      <w:bookmarkStart w:id="8" w:name="_Toc8223750"/>
       <w:r>
         <w:rPr>
           <w:rFonts w:ascii="Arial" w:hAnsi="Arial" w:cs="Arial"/>
@@ -1487,7 +1666,8 @@
         </w:rPr>
         <w:t>Questionnaires:</w:t>
       </w:r>
-      <w:bookmarkEnd w:id="5"/>
+      <w:bookmarkEnd w:id="7"/>
+      <w:bookmarkEnd w:id="8"/>
     </w:p>
     <w:p>
       <w:pPr>
@@ -1514,7 +1694,13 @@
         <w:spacing w:line="276" w:lineRule="auto"/>
       </w:pPr>
       <w:r>
-        <w:t>What sorts of sports/club would you like to see in our store?</w:t>
+        <w:t xml:space="preserve">What sorts of </w:t>
+      </w:r>
+      <w:r>
+        <w:t>instrument</w:t>
+      </w:r>
+      <w:r>
+        <w:t xml:space="preserve"> would you like to see in our store?</w:t>
       </w:r>
     </w:p>
     <w:p>
@@ -1524,7 +1710,10 @@
         <w:ind w:left="1080" w:firstLine="720"/>
       </w:pPr>
       <w:r>
-        <w:t>Choose: futsal, badminton, cricket, other</w:t>
+        <w:t>Choose</w:t>
+      </w:r>
+      <w:r>
+        <w:t>: guitar, piano, violin, madals, etc.</w:t>
       </w:r>
     </w:p>
     <w:p>
@@ -1600,7 +1789,6 @@
           <w:id w:val="-849254404"/>
           <w:citation/>
         </w:sdtPr>
-        <w:sdtEndPr/>
         <w:sdtContent>
           <w:r>
             <w:fldChar w:fldCharType="begin"/>
@@ -1641,7 +1829,7 @@
           <w:szCs w:val="28"/>
         </w:rPr>
       </w:pPr>
-      <w:bookmarkStart w:id="6" w:name="_Toc6426788"/>
+      <w:bookmarkStart w:id="9" w:name="_Toc8223751"/>
       <w:r>
         <w:rPr>
           <w:rFonts w:ascii="Arial" w:hAnsi="Arial" w:cs="Arial"/>
@@ -1651,7 +1839,7 @@
         </w:rPr>
         <w:t>2.3 Feasibility Study</w:t>
       </w:r>
-      <w:bookmarkEnd w:id="6"/>
+      <w:bookmarkEnd w:id="9"/>
     </w:p>
     <w:p>
       <w:pPr>
@@ -1675,7 +1863,6 @@
           <w:id w:val="1553191661"/>
           <w:citation/>
         </w:sdtPr>
-        <w:sdtEndPr/>
         <w:sdtContent>
           <w:r>
             <w:rPr>
@@ -1752,11 +1939,9 @@
       <w:r>
         <w:t xml:space="preserve">It helps to identify whether the hardware and software resource are feasible or profitable, maintainable for the project. The important aspect are identified which are important to build the project. For my project, user needs device with internet facility, database server to store product and customer information, admin, website with domain name </w:t>
       </w:r>
-      <w:proofErr w:type="spellStart"/>
-      <w:r>
-        <w:t>etc</w:t>
-      </w:r>
-      <w:proofErr w:type="spellEnd"/>
+      <w:r>
+        <w:t>etc.</w:t>
+      </w:r>
       <w:r>
         <w:t xml:space="preserve"> which are available.</w:t>
       </w:r>
@@ -1790,6 +1975,7 @@
           <w:b/>
           <w:bCs/>
         </w:rPr>
+        <w:lastRenderedPageBreak/>
         <w:t>Economic Feasibility Study:</w:t>
       </w:r>
       <w:r>
@@ -1928,7 +2114,6 @@
           <w:id w:val="821702078"/>
           <w:citation/>
         </w:sdtPr>
-        <w:sdtEndPr/>
         <w:sdtContent>
           <w:r>
             <w:rPr>
@@ -2008,7 +2193,7 @@
           <w:szCs w:val="28"/>
         </w:rPr>
       </w:pPr>
-      <w:bookmarkStart w:id="7" w:name="_Toc6426789"/>
+      <w:bookmarkStart w:id="10" w:name="_Toc8223752"/>
       <w:r>
         <w:rPr>
           <w:rFonts w:ascii="Arial" w:hAnsi="Arial" w:cs="Arial"/>
@@ -2018,7 +2203,7 @@
         </w:rPr>
         <w:t>2.4 Requirement Analysis</w:t>
       </w:r>
-      <w:bookmarkEnd w:id="7"/>
+      <w:bookmarkEnd w:id="10"/>
     </w:p>
     <w:p>
       <w:pPr>
@@ -2116,7 +2301,6 @@
         <w:jc w:val="both"/>
       </w:pPr>
       <w:r>
-        <w:lastRenderedPageBreak/>
         <w:t>Define root definition of parts of Information system</w:t>
       </w:r>
     </w:p>
@@ -2131,6 +2315,7 @@
         <w:jc w:val="both"/>
       </w:pPr>
       <w:r>
+        <w:lastRenderedPageBreak/>
         <w:t>Produce conceptual models of system</w:t>
       </w:r>
     </w:p>
@@ -2207,7 +2392,6 @@
           <w:id w:val="460845761"/>
           <w:citation/>
         </w:sdtPr>
-        <w:sdtEndPr/>
         <w:sdtContent>
           <w:r>
             <w:fldChar w:fldCharType="begin"/>
@@ -2300,7 +2484,7 @@
           <w:rFonts w:ascii="Arial" w:hAnsi="Arial" w:cs="Arial"/>
         </w:rPr>
       </w:pPr>
-      <w:bookmarkStart w:id="8" w:name="_Toc528529862"/>
+      <w:bookmarkStart w:id="11" w:name="_Toc528529862"/>
       <w:r>
         <w:rPr>
           <w:rFonts w:ascii="Arial" w:hAnsi="Arial" w:cs="Arial"/>
@@ -2345,7 +2529,7 @@
         </w:rPr>
         <w:t xml:space="preserve"> : Rick Picture</w:t>
       </w:r>
-      <w:bookmarkEnd w:id="8"/>
+      <w:bookmarkEnd w:id="11"/>
     </w:p>
     <w:p>
       <w:pPr>
@@ -2591,7 +2775,6 @@
           <w:id w:val="-734699684"/>
           <w:citation/>
         </w:sdtPr>
-        <w:sdtEndPr/>
         <w:sdtContent>
           <w:r>
             <w:fldChar w:fldCharType="begin"/>
@@ -2770,7 +2953,7 @@
           <w:color w:val="auto"/>
         </w:rPr>
       </w:pPr>
-      <w:bookmarkStart w:id="9" w:name="_Toc6426790"/>
+      <w:bookmarkStart w:id="12" w:name="_Toc8223753"/>
       <w:r>
         <w:rPr>
           <w:rFonts w:ascii="Arial" w:hAnsi="Arial" w:cs="Arial"/>
@@ -2780,7 +2963,7 @@
         <w:lastRenderedPageBreak/>
         <w:t>2.4.1 Functional Requirement</w:t>
       </w:r>
-      <w:bookmarkEnd w:id="9"/>
+      <w:bookmarkEnd w:id="12"/>
     </w:p>
     <w:p>
       <w:pPr>
@@ -4080,7 +4263,7 @@
               <w:spacing w:line="276" w:lineRule="auto"/>
             </w:pPr>
             <w:r>
-              <w:t>Accept Cookies</w:t>
+              <w:t>Events</w:t>
             </w:r>
           </w:p>
         </w:tc>
@@ -4092,6 +4275,9 @@
             <w:pPr>
               <w:spacing w:line="276" w:lineRule="auto"/>
             </w:pPr>
+            <w:r>
+              <w:t>Event Description, Date</w:t>
+            </w:r>
           </w:p>
         </w:tc>
         <w:tc>
@@ -4102,6 +4288,9 @@
             <w:pPr>
               <w:spacing w:line="276" w:lineRule="auto"/>
             </w:pPr>
+            <w:r>
+              <w:t>User can view events details</w:t>
+            </w:r>
           </w:p>
         </w:tc>
         <w:tc>
@@ -4112,6 +4301,9 @@
             <w:pPr>
               <w:spacing w:line="276" w:lineRule="auto"/>
             </w:pPr>
+            <w:r>
+              <w:t>FR1,FR2</w:t>
+            </w:r>
           </w:p>
         </w:tc>
       </w:tr>
@@ -4137,6 +4329,9 @@
             <w:pPr>
               <w:spacing w:line="276" w:lineRule="auto"/>
             </w:pPr>
+            <w:r>
+              <w:t>Online Chat</w:t>
+            </w:r>
           </w:p>
         </w:tc>
         <w:tc>
@@ -4147,6 +4342,9 @@
             <w:pPr>
               <w:spacing w:line="276" w:lineRule="auto"/>
             </w:pPr>
+            <w:r>
+              <w:t>Email, Password</w:t>
+            </w:r>
           </w:p>
         </w:tc>
         <w:tc>
@@ -4157,6 +4355,9 @@
             <w:pPr>
               <w:spacing w:line="276" w:lineRule="auto"/>
             </w:pPr>
+            <w:r>
+              <w:t>Online chat with Store People</w:t>
+            </w:r>
           </w:p>
         </w:tc>
         <w:tc>
@@ -4167,6 +4368,9 @@
             <w:pPr>
               <w:spacing w:line="276" w:lineRule="auto"/>
             </w:pPr>
+            <w:r>
+              <w:t>FR1,FR2</w:t>
+            </w:r>
           </w:p>
         </w:tc>
       </w:tr>
@@ -4192,6 +4396,9 @@
             <w:pPr>
               <w:spacing w:line="276" w:lineRule="auto"/>
             </w:pPr>
+            <w:r>
+              <w:t>Accept Cookies</w:t>
+            </w:r>
           </w:p>
         </w:tc>
         <w:tc>
@@ -4202,6 +4409,9 @@
             <w:pPr>
               <w:spacing w:line="276" w:lineRule="auto"/>
             </w:pPr>
+            <w:r>
+              <w:t>Cookies</w:t>
+            </w:r>
           </w:p>
         </w:tc>
         <w:tc>
@@ -4212,6 +4422,9 @@
             <w:pPr>
               <w:spacing w:line="276" w:lineRule="auto"/>
             </w:pPr>
+            <w:r>
+              <w:t>User should accept cookies</w:t>
+            </w:r>
           </w:p>
         </w:tc>
         <w:tc>
@@ -4222,6 +4435,9 @@
             <w:pPr>
               <w:spacing w:line="276" w:lineRule="auto"/>
             </w:pPr>
+            <w:r>
+              <w:t>FR1,FR2</w:t>
+            </w:r>
           </w:p>
         </w:tc>
       </w:tr>
@@ -4319,7 +4535,7 @@
           <w:color w:val="auto"/>
         </w:rPr>
       </w:pPr>
-      <w:bookmarkStart w:id="10" w:name="_Toc6426791"/>
+      <w:bookmarkStart w:id="13" w:name="_Toc8223754"/>
       <w:r>
         <w:rPr>
           <w:rFonts w:ascii="Arial" w:hAnsi="Arial" w:cs="Arial"/>
@@ -4328,7 +4544,7 @@
         </w:rPr>
         <w:t>2.4.2 Non Functional Requirement</w:t>
       </w:r>
-      <w:bookmarkEnd w:id="10"/>
+      <w:bookmarkEnd w:id="13"/>
     </w:p>
     <w:p>
       <w:pPr>
@@ -4388,6 +4604,7 @@
               <w:rPr>
                 <w:b/>
               </w:rPr>
+              <w:lastRenderedPageBreak/>
               <w:t>NFR S.N</w:t>
             </w:r>
           </w:p>
@@ -4460,7 +4677,6 @@
               <w:spacing w:line="276" w:lineRule="auto"/>
             </w:pPr>
             <w:r>
-              <w:lastRenderedPageBreak/>
               <w:t>NFR1</w:t>
             </w:r>
           </w:p>
@@ -5118,7 +5334,7 @@
           <w:color w:val="auto"/>
         </w:rPr>
       </w:pPr>
-      <w:bookmarkStart w:id="11" w:name="_Toc6426792"/>
+      <w:bookmarkStart w:id="14" w:name="_Toc8223755"/>
       <w:r>
         <w:rPr>
           <w:rFonts w:ascii="Arial" w:hAnsi="Arial" w:cs="Arial"/>
@@ -5127,7 +5343,7 @@
         </w:rPr>
         <w:t>2.4.3 Moscow Prioritization</w:t>
       </w:r>
-      <w:bookmarkEnd w:id="11"/>
+      <w:bookmarkEnd w:id="14"/>
     </w:p>
     <w:p>
       <w:pPr>
@@ -5135,18 +5351,17 @@
         <w:ind w:left="720" w:firstLine="360"/>
       </w:pPr>
       <w:r>
-        <w:t xml:space="preserve">It is used to determine which requirement of system should be include in certain delivery. The prioritization is important because it decrease the risk as high/important requirement is given more priorities. It helps to provide certain needy service to an </w:t>
+        <w:t xml:space="preserve">It is used to determine which requirement of system should be include in certain delivery. The prioritization is important because it decrease the risk as high/important </w:t>
       </w:r>
       <w:r>
         <w:lastRenderedPageBreak/>
-        <w:t>application that can be used before fully completed application.</w:t>
+        <w:t>requirement is given more priorities. It helps to provide certain needy service to an application that can be used before fully completed application.</w:t>
       </w:r>
       <w:sdt>
         <w:sdtPr>
           <w:id w:val="-789821759"/>
           <w:citation/>
         </w:sdtPr>
-        <w:sdtEndPr/>
         <w:sdtContent>
           <w:r>
             <w:fldChar w:fldCharType="begin"/>
@@ -5723,7 +5938,7 @@
               <w:spacing w:line="276" w:lineRule="auto"/>
             </w:pPr>
             <w:r>
-              <w:t>Forget password facility</w:t>
+              <w:t>Accept Cookies</w:t>
             </w:r>
           </w:p>
         </w:tc>
@@ -5736,7 +5951,7 @@
               <w:spacing w:line="276" w:lineRule="auto"/>
             </w:pPr>
             <w:r>
-              <w:t>Could have</w:t>
+              <w:t>Must have</w:t>
             </w:r>
           </w:p>
         </w:tc>
@@ -6056,6 +6271,9 @@
             <w:pPr>
               <w:spacing w:line="276" w:lineRule="auto"/>
             </w:pPr>
+            <w:r>
+              <w:t>Online chat</w:t>
+            </w:r>
           </w:p>
         </w:tc>
         <w:tc>
@@ -6066,6 +6284,9 @@
             <w:pPr>
               <w:spacing w:line="276" w:lineRule="auto"/>
             </w:pPr>
+            <w:r>
+              <w:t>Could have</w:t>
+            </w:r>
           </w:p>
         </w:tc>
       </w:tr>
@@ -6091,6 +6312,9 @@
             <w:pPr>
               <w:spacing w:line="276" w:lineRule="auto"/>
             </w:pPr>
+            <w:r>
+              <w:t xml:space="preserve">Events </w:t>
+            </w:r>
           </w:p>
         </w:tc>
         <w:tc>
@@ -6101,6 +6325,9 @@
             <w:pPr>
               <w:spacing w:line="276" w:lineRule="auto"/>
             </w:pPr>
+            <w:r>
+              <w:t>Should have</w:t>
+            </w:r>
           </w:p>
         </w:tc>
       </w:tr>
@@ -6126,6 +6353,9 @@
             <w:pPr>
               <w:spacing w:line="276" w:lineRule="auto"/>
             </w:pPr>
+            <w:r>
+              <w:t>Forget password facility</w:t>
+            </w:r>
           </w:p>
         </w:tc>
         <w:tc>
@@ -6136,6 +6366,9 @@
             <w:pPr>
               <w:spacing w:line="276" w:lineRule="auto"/>
             </w:pPr>
+            <w:r>
+              <w:t>Could have</w:t>
+            </w:r>
           </w:p>
         </w:tc>
       </w:tr>
@@ -6193,7 +6426,6 @@
         <w:spacing w:line="276" w:lineRule="auto"/>
       </w:pPr>
       <w:r>
-        <w:lastRenderedPageBreak/>
         <w:t>Moscow prioritization of Non-functional requirement:</w:t>
       </w:r>
     </w:p>
@@ -6736,7 +6968,7 @@
           <w:color w:val="auto"/>
         </w:rPr>
       </w:pPr>
-      <w:bookmarkStart w:id="12" w:name="_Toc6426793"/>
+      <w:bookmarkStart w:id="15" w:name="_Toc8223756"/>
       <w:r>
         <w:rPr>
           <w:rFonts w:ascii="Arial" w:hAnsi="Arial" w:cs="Arial"/>
@@ -6745,7 +6977,7 @@
         </w:rPr>
         <w:t>2.4.4 SRS</w:t>
       </w:r>
-      <w:bookmarkEnd w:id="12"/>
+      <w:bookmarkEnd w:id="15"/>
     </w:p>
     <w:p>
       <w:pPr>
@@ -6881,7 +7113,7 @@
           <w:szCs w:val="28"/>
         </w:rPr>
       </w:pPr>
-      <w:bookmarkStart w:id="13" w:name="_Toc6426794"/>
+      <w:bookmarkStart w:id="16" w:name="_Toc8223757"/>
       <w:r>
         <w:rPr>
           <w:rFonts w:ascii="Arial" w:hAnsi="Arial" w:cs="Arial"/>
@@ -6892,7 +7124,7 @@
         </w:rPr>
         <w:t>2.5 Use Case Diagram</w:t>
       </w:r>
-      <w:bookmarkEnd w:id="13"/>
+      <w:bookmarkEnd w:id="16"/>
       <w:r>
         <w:rPr>
           <w:rFonts w:ascii="Arial" w:hAnsi="Arial" w:cs="Arial"/>
@@ -6932,6 +7164,7 @@
         <w:spacing w:line="276" w:lineRule="auto"/>
       </w:pPr>
       <w:r>
+        <w:lastRenderedPageBreak/>
         <w:t>Rectangular box to illustrate the system.</w:t>
       </w:r>
     </w:p>
@@ -6958,7 +7191,6 @@
         <w:spacing w:line="276" w:lineRule="auto"/>
       </w:pPr>
       <w:r>
-        <w:lastRenderedPageBreak/>
         <w:t>Use Case are the list of process that describe the action perform by actor in a system.</w:t>
       </w:r>
     </w:p>
@@ -6992,7 +7224,6 @@
           <w:id w:val="957302824"/>
           <w:citation/>
         </w:sdtPr>
-        <w:sdtEndPr/>
         <w:sdtContent>
           <w:r>
             <w:fldChar w:fldCharType="begin"/>
@@ -7083,7 +7314,7 @@
         </w:rPr>
         <w:lastRenderedPageBreak/>
         <w:drawing>
-          <wp:inline distT="0" distB="0" distL="0" distR="0" wp14:anchorId="6D5FFAEB" wp14:editId="7A790512">
+          <wp:inline distT="0" distB="0" distL="0" distR="0" wp14:anchorId="09820276" wp14:editId="5BA52CC0">
             <wp:extent cx="5943600" cy="5351780"/>
             <wp:effectExtent l="0" t="0" r="0" b="1270"/>
             <wp:docPr id="1" name="Picture 1"/>
@@ -7118,67 +7349,13 @@
           </wp:inline>
         </w:drawing>
       </w:r>
-      <w:r>
-        <w:rPr>
-          <w:noProof/>
-        </w:rPr>
-        <w:lastRenderedPageBreak/>
-        <w:drawing>
-          <wp:inline distT="0" distB="0" distL="0" distR="0" wp14:anchorId="1F0F765A" wp14:editId="2F3C289F">
-            <wp:extent cx="5743575" cy="7610474"/>
-            <wp:effectExtent l="0" t="0" r="0" b="0"/>
-            <wp:docPr id="5" name="Picture 5" descr="C:\Users\Synasme AsenVenx\Desktop\CP analysis\UseCaseDiagramadmin.jpg"/>
-            <wp:cNvGraphicFramePr>
-              <a:graphicFrameLocks xmlns:a="http://schemas.openxmlformats.org/drawingml/2006/main" noChangeAspect="1"/>
-            </wp:cNvGraphicFramePr>
-            <a:graphic xmlns:a="http://schemas.openxmlformats.org/drawingml/2006/main">
-              <a:graphicData uri="http://schemas.openxmlformats.org/drawingml/2006/picture">
-                <pic:pic xmlns:pic="http://schemas.openxmlformats.org/drawingml/2006/picture">
-                  <pic:nvPicPr>
-                    <pic:cNvPr id="0" name="Picture 10" descr="C:\Users\Synasme AsenVenx\Desktop\CP analysis\UseCaseDiagramadmin.jpg"/>
-                    <pic:cNvPicPr>
-                      <a:picLocks noChangeAspect="1" noChangeArrowheads="1"/>
-                    </pic:cNvPicPr>
-                  </pic:nvPicPr>
-                  <pic:blipFill>
-                    <a:blip r:embed="rId10">
-                      <a:extLst>
-                        <a:ext uri="{28A0092B-C50C-407E-A947-70E740481C1C}">
-                          <a14:useLocalDpi xmlns:a14="http://schemas.microsoft.com/office/drawing/2010/main" val="0"/>
-                        </a:ext>
-                      </a:extLst>
-                    </a:blip>
-                    <a:srcRect/>
-                    <a:stretch>
-                      <a:fillRect/>
-                    </a:stretch>
-                  </pic:blipFill>
-                  <pic:spPr bwMode="auto">
-                    <a:xfrm>
-                      <a:off x="0" y="0"/>
-                      <a:ext cx="5753105" cy="7623102"/>
-                    </a:xfrm>
-                    <a:prstGeom prst="rect">
-                      <a:avLst/>
-                    </a:prstGeom>
-                    <a:noFill/>
-                    <a:ln>
-                      <a:noFill/>
-                    </a:ln>
-                  </pic:spPr>
-                </pic:pic>
-              </a:graphicData>
-            </a:graphic>
-          </wp:inline>
-        </w:drawing>
-      </w:r>
     </w:p>
     <w:p>
       <w:pPr>
         <w:pStyle w:val="Caption"/>
         <w:jc w:val="center"/>
       </w:pPr>
-      <w:bookmarkStart w:id="14" w:name="_Toc528529865"/>
+      <w:bookmarkStart w:id="17" w:name="_Toc528529865"/>
       <w:r>
         <w:t xml:space="preserve">Figure </w:t>
       </w:r>
@@ -7187,7 +7364,7 @@
           <w:rPr>
             <w:noProof/>
           </w:rPr>
-          <w:t>4</w:t>
+          <w:t>2</w:t>
         </w:r>
       </w:fldSimple>
       <w:r>
@@ -7196,60 +7373,17 @@
       <w:r>
         <w:t>Use case diagram showing work flow of admin</w:t>
       </w:r>
-      <w:bookmarkEnd w:id="14"/>
-    </w:p>
-    <w:p>
-      <w:pPr>
-        <w:spacing w:line="276" w:lineRule="auto"/>
-      </w:pPr>
-    </w:p>
-    <w:p>
-      <w:pPr>
-        <w:spacing w:line="276" w:lineRule="auto"/>
-      </w:pPr>
-      <w:r>
-        <w:rPr>
-          <w:noProof/>
-        </w:rPr>
-        <w:lastRenderedPageBreak/>
-        <w:drawing>
-          <wp:inline distT="0" distB="0" distL="0" distR="0" wp14:anchorId="277E5DEE" wp14:editId="7E730E20">
-            <wp:extent cx="5562600" cy="6391275"/>
-            <wp:effectExtent l="0" t="0" r="0" b="9525"/>
-            <wp:docPr id="2" name="Picture 2"/>
-            <wp:cNvGraphicFramePr>
-              <a:graphicFrameLocks xmlns:a="http://schemas.openxmlformats.org/drawingml/2006/main" noChangeAspect="1"/>
-            </wp:cNvGraphicFramePr>
-            <a:graphic xmlns:a="http://schemas.openxmlformats.org/drawingml/2006/main">
-              <a:graphicData uri="http://schemas.openxmlformats.org/drawingml/2006/picture">
-                <pic:pic xmlns:pic="http://schemas.openxmlformats.org/drawingml/2006/picture">
-                  <pic:nvPicPr>
-                    <pic:cNvPr id="1" name=""/>
-                    <pic:cNvPicPr/>
-                  </pic:nvPicPr>
-                  <pic:blipFill>
-                    <a:blip r:embed="rId11"/>
-                    <a:stretch>
-                      <a:fillRect/>
-                    </a:stretch>
-                  </pic:blipFill>
-                  <pic:spPr>
-                    <a:xfrm>
-                      <a:off x="0" y="0"/>
-                      <a:ext cx="5562600" cy="6391275"/>
-                    </a:xfrm>
-                    <a:prstGeom prst="rect">
-                      <a:avLst/>
-                    </a:prstGeom>
-                  </pic:spPr>
-                </pic:pic>
-              </a:graphicData>
-            </a:graphic>
-          </wp:inline>
-        </w:drawing>
-      </w:r>
-      <w:bookmarkStart w:id="15" w:name="_GoBack"/>
-      <w:bookmarkEnd w:id="15"/>
+      <w:bookmarkEnd w:id="17"/>
+    </w:p>
+    <w:p>
+      <w:pPr>
+        <w:spacing w:line="276" w:lineRule="auto"/>
+      </w:pPr>
+    </w:p>
+    <w:p>
+      <w:pPr>
+        <w:spacing w:line="276" w:lineRule="auto"/>
+      </w:pPr>
       <w:r>
         <w:rPr>
           <w:noProof/>
@@ -7273,7 +7407,7 @@
                     </pic:cNvPicPr>
                   </pic:nvPicPr>
                   <pic:blipFill>
-                    <a:blip r:embed="rId12">
+                    <a:blip r:embed="rId10">
                       <a:extLst>
                         <a:ext uri="{28A0092B-C50C-407E-A947-70E740481C1C}">
                           <a14:useLocalDpi xmlns:a14="http://schemas.microsoft.com/office/drawing/2010/main" val="0"/>
@@ -7310,7 +7444,7 @@
         <w:pStyle w:val="Caption"/>
         <w:jc w:val="center"/>
       </w:pPr>
-      <w:bookmarkStart w:id="16" w:name="_Toc528529866"/>
+      <w:bookmarkStart w:id="18" w:name="_Toc528529866"/>
       <w:r>
         <w:t xml:space="preserve">Figure </w:t>
       </w:r>
@@ -7319,7 +7453,7 @@
           <w:rPr>
             <w:noProof/>
           </w:rPr>
-          <w:t>5</w:t>
+          <w:t>3</w:t>
         </w:r>
       </w:fldSimple>
       <w:r>
@@ -7328,7 +7462,7 @@
       <w:r>
         <w:t>Use case diagram showing workflow of user</w:t>
       </w:r>
-      <w:bookmarkEnd w:id="16"/>
+      <w:bookmarkEnd w:id="18"/>
     </w:p>
     <w:p>
       <w:pPr>
@@ -8969,7 +9103,7 @@
           <w:szCs w:val="28"/>
         </w:rPr>
       </w:pPr>
-      <w:bookmarkStart w:id="17" w:name="_Toc6426795"/>
+      <w:bookmarkStart w:id="19" w:name="_Toc8223758"/>
       <w:r>
         <w:rPr>
           <w:rFonts w:ascii="Arial" w:hAnsi="Arial" w:cs="Arial"/>
@@ -8980,21 +9114,723 @@
         </w:rPr>
         <w:t>2.6 NLA and Initial Class Diagram</w:t>
       </w:r>
-      <w:bookmarkEnd w:id="17"/>
-    </w:p>
-    <w:p/>
-    <w:p>
-      <w:pPr>
-        <w:pStyle w:val="Heading1"/>
-        <w:spacing w:line="240" w:lineRule="auto"/>
+      <w:bookmarkEnd w:id="19"/>
+    </w:p>
+    <w:p>
+      <w:pPr>
+        <w:spacing w:line="276" w:lineRule="auto"/>
+        <w:ind w:left="720" w:firstLine="720"/>
+      </w:pPr>
+      <w:r>
+        <w:t xml:space="preserve">NLA (Natural language analysis) helps to do analysis and identify classes. We pick out the noun, verbs and adjective from the scenario given.  From the noun we pick out the appropriate candidates class getting rid of duplicates, and unappropriated candidates. </w:t>
+      </w:r>
+    </w:p>
+    <w:p>
+      <w:pPr>
+        <w:spacing w:line="276" w:lineRule="auto"/>
+        <w:ind w:left="720" w:firstLine="720"/>
+      </w:pPr>
+      <w:proofErr w:type="spellStart"/>
+      <w:r>
+        <w:rPr>
+          <w:b/>
+        </w:rPr>
+        <w:t>Danfee</w:t>
+      </w:r>
+      <w:proofErr w:type="spellEnd"/>
+      <w:r>
+        <w:rPr>
+          <w:b/>
+        </w:rPr>
+        <w:t xml:space="preserve"> Sport Shop </w:t>
+      </w:r>
+      <w:r>
+        <w:t>is located at Dili bazar Kathmandu which has been supplying the material like shoe, sport materials, etc. The owner wants to make online to expand business. An administrator can add, update, delete, and view the product details. The products are categories. Admin can add the match fixture containing time of match and score. Customer can create an account/registration and login with registered username and password.so that they can get access right. Admin can delete the view and delete user. Customer can search the product, view product detail and order the product they want. Customer can view the order, total overall price done by them and can update the order. Admin can view and verify the order and contact the user for further processing. Then the product is delivered to the Customer with the bills and user pay for the product. User can give feedback on product (Rate and comments). Customer can change their profile and password. User can email if there is problem with wrong delivery or regarding the shop.</w:t>
+      </w:r>
+    </w:p>
+    <w:p>
+      <w:pPr>
+        <w:spacing w:line="276" w:lineRule="auto"/>
+        <w:ind w:left="720"/>
+      </w:pPr>
+      <w:r>
+        <w:tab/>
+        <w:t>From this application, for those Customer i.e. other sport shop who have issue of not able to fulfill order of far distance can be deliver through our Shop. For that the user should place their user product detail, shipping address which are verified by the admin and are delivered. The shop will take little profit which are affordable by user.</w:t>
+      </w:r>
+    </w:p>
+    <w:tbl>
+      <w:tblPr>
+        <w:tblStyle w:val="TableGrid"/>
+        <w:tblW w:w="8640" w:type="dxa"/>
+        <w:tblInd w:w="715" w:type="dxa"/>
+        <w:tblLook w:val="04A0" w:firstRow="1" w:lastRow="0" w:firstColumn="1" w:lastColumn="0" w:noHBand="0" w:noVBand="1"/>
+      </w:tblPr>
+      <w:tblGrid>
+        <w:gridCol w:w="2790"/>
+        <w:gridCol w:w="2880"/>
+        <w:gridCol w:w="2970"/>
+      </w:tblGrid>
+      <w:tr>
+        <w:trPr>
+          <w:trHeight w:val="430"/>
+        </w:trPr>
+        <w:tc>
+          <w:tcPr>
+            <w:tcW w:w="2790" w:type="dxa"/>
+            <w:tcBorders>
+              <w:top w:val="single" w:sz="4" w:space="0" w:color="auto"/>
+              <w:left w:val="single" w:sz="4" w:space="0" w:color="auto"/>
+              <w:bottom w:val="single" w:sz="4" w:space="0" w:color="auto"/>
+              <w:right w:val="single" w:sz="4" w:space="0" w:color="auto"/>
+            </w:tcBorders>
+            <w:hideMark/>
+          </w:tcPr>
+          <w:p>
+            <w:pPr>
+              <w:spacing w:line="276" w:lineRule="auto"/>
+              <w:jc w:val="center"/>
+              <w:rPr>
+                <w:b/>
+              </w:rPr>
+            </w:pPr>
+            <w:r>
+              <w:rPr>
+                <w:b/>
+              </w:rPr>
+              <w:t>Nouns</w:t>
+            </w:r>
+          </w:p>
+        </w:tc>
+        <w:tc>
+          <w:tcPr>
+            <w:tcW w:w="2880" w:type="dxa"/>
+            <w:tcBorders>
+              <w:top w:val="single" w:sz="4" w:space="0" w:color="auto"/>
+              <w:left w:val="single" w:sz="4" w:space="0" w:color="auto"/>
+              <w:bottom w:val="single" w:sz="4" w:space="0" w:color="auto"/>
+              <w:right w:val="single" w:sz="4" w:space="0" w:color="auto"/>
+            </w:tcBorders>
+            <w:hideMark/>
+          </w:tcPr>
+          <w:p>
+            <w:pPr>
+              <w:spacing w:line="276" w:lineRule="auto"/>
+              <w:jc w:val="center"/>
+              <w:rPr>
+                <w:b/>
+              </w:rPr>
+            </w:pPr>
+            <w:r>
+              <w:rPr>
+                <w:b/>
+              </w:rPr>
+              <w:t>Adjectives</w:t>
+            </w:r>
+          </w:p>
+        </w:tc>
+        <w:tc>
+          <w:tcPr>
+            <w:tcW w:w="2970" w:type="dxa"/>
+            <w:tcBorders>
+              <w:top w:val="single" w:sz="4" w:space="0" w:color="auto"/>
+              <w:left w:val="single" w:sz="4" w:space="0" w:color="auto"/>
+              <w:bottom w:val="single" w:sz="4" w:space="0" w:color="auto"/>
+              <w:right w:val="single" w:sz="4" w:space="0" w:color="auto"/>
+            </w:tcBorders>
+            <w:hideMark/>
+          </w:tcPr>
+          <w:p>
+            <w:pPr>
+              <w:spacing w:line="276" w:lineRule="auto"/>
+              <w:rPr>
+                <w:b/>
+              </w:rPr>
+            </w:pPr>
+            <w:r>
+              <w:rPr>
+                <w:b/>
+              </w:rPr>
+              <w:t>Verbs</w:t>
+            </w:r>
+          </w:p>
+        </w:tc>
+      </w:tr>
+      <w:tr>
+        <w:trPr>
+          <w:trHeight w:val="406"/>
+        </w:trPr>
+        <w:tc>
+          <w:tcPr>
+            <w:tcW w:w="2790" w:type="dxa"/>
+            <w:tcBorders>
+              <w:top w:val="single" w:sz="4" w:space="0" w:color="auto"/>
+              <w:left w:val="single" w:sz="4" w:space="0" w:color="auto"/>
+              <w:bottom w:val="single" w:sz="4" w:space="0" w:color="auto"/>
+              <w:right w:val="single" w:sz="4" w:space="0" w:color="auto"/>
+            </w:tcBorders>
+            <w:hideMark/>
+          </w:tcPr>
+          <w:p>
+            <w:pPr>
+              <w:spacing w:line="276" w:lineRule="auto"/>
+            </w:pPr>
+            <w:r>
+              <w:t xml:space="preserve">Registration, account, Login, Customer, Product, Shop, match, Fixture, Order, Delivery, Payment, Admin, Profit, Shipping, User product, </w:t>
+            </w:r>
+          </w:p>
+        </w:tc>
+        <w:tc>
+          <w:tcPr>
+            <w:tcW w:w="2880" w:type="dxa"/>
+            <w:tcBorders>
+              <w:top w:val="single" w:sz="4" w:space="0" w:color="auto"/>
+              <w:left w:val="single" w:sz="4" w:space="0" w:color="auto"/>
+              <w:bottom w:val="single" w:sz="4" w:space="0" w:color="auto"/>
+              <w:right w:val="single" w:sz="4" w:space="0" w:color="auto"/>
+            </w:tcBorders>
+            <w:hideMark/>
+          </w:tcPr>
+          <w:p>
+            <w:pPr>
+              <w:spacing w:line="276" w:lineRule="auto"/>
+            </w:pPr>
+            <w:r>
+              <w:t>Time of match, Score, Email, username, password, comment, rate</w:t>
+            </w:r>
+          </w:p>
+        </w:tc>
+        <w:tc>
+          <w:tcPr>
+            <w:tcW w:w="2970" w:type="dxa"/>
+            <w:tcBorders>
+              <w:top w:val="single" w:sz="4" w:space="0" w:color="auto"/>
+              <w:left w:val="single" w:sz="4" w:space="0" w:color="auto"/>
+              <w:bottom w:val="single" w:sz="4" w:space="0" w:color="auto"/>
+              <w:right w:val="single" w:sz="4" w:space="0" w:color="auto"/>
+            </w:tcBorders>
+            <w:hideMark/>
+          </w:tcPr>
+          <w:p>
+            <w:pPr>
+              <w:spacing w:line="276" w:lineRule="auto"/>
+            </w:pPr>
+            <w:r>
+              <w:t>Update, delete, add, Search, view, Calculate</w:t>
+            </w:r>
+          </w:p>
+        </w:tc>
+      </w:tr>
+    </w:tbl>
+    <w:p>
+      <w:pPr>
+        <w:spacing w:line="276" w:lineRule="auto"/>
+      </w:pPr>
+      <w:r>
+        <w:t>`</w:t>
+      </w:r>
+      <w:r>
+        <w:tab/>
+      </w:r>
+    </w:p>
+    <w:p>
+      <w:pPr>
+        <w:spacing w:line="276" w:lineRule="auto"/>
+        <w:ind w:left="720"/>
+        <w:rPr>
+          <w:b/>
+          <w:sz w:val="24"/>
+        </w:rPr>
+      </w:pPr>
+      <w:r>
+        <w:rPr>
+          <w:b/>
+          <w:sz w:val="24"/>
+        </w:rPr>
+        <w:t>Candidate class</w:t>
+      </w:r>
+    </w:p>
+    <w:tbl>
+      <w:tblPr>
+        <w:tblStyle w:val="TableGrid"/>
+        <w:tblW w:w="0" w:type="auto"/>
+        <w:tblInd w:w="715" w:type="dxa"/>
+        <w:tblLook w:val="04A0" w:firstRow="1" w:lastRow="0" w:firstColumn="1" w:lastColumn="0" w:noHBand="0" w:noVBand="1"/>
+      </w:tblPr>
+      <w:tblGrid>
+        <w:gridCol w:w="2070"/>
+        <w:gridCol w:w="6565"/>
+      </w:tblGrid>
+      <w:tr>
+        <w:tc>
+          <w:tcPr>
+            <w:tcW w:w="2070" w:type="dxa"/>
+          </w:tcPr>
+          <w:p>
+            <w:pPr>
+              <w:spacing w:line="276" w:lineRule="auto"/>
+              <w:rPr>
+                <w:b/>
+              </w:rPr>
+            </w:pPr>
+            <w:r>
+              <w:rPr>
+                <w:b/>
+              </w:rPr>
+              <w:t>Candidate class</w:t>
+            </w:r>
+          </w:p>
+        </w:tc>
+        <w:tc>
+          <w:tcPr>
+            <w:tcW w:w="6565" w:type="dxa"/>
+          </w:tcPr>
+          <w:p>
+            <w:pPr>
+              <w:spacing w:line="276" w:lineRule="auto"/>
+              <w:rPr>
+                <w:b/>
+              </w:rPr>
+            </w:pPr>
+            <w:r>
+              <w:rPr>
+                <w:b/>
+              </w:rPr>
+              <w:t>Reasons</w:t>
+            </w:r>
+          </w:p>
+        </w:tc>
+      </w:tr>
+      <w:tr>
+        <w:tc>
+          <w:tcPr>
+            <w:tcW w:w="2070" w:type="dxa"/>
+          </w:tcPr>
+          <w:p>
+            <w:pPr>
+              <w:spacing w:line="276" w:lineRule="auto"/>
+            </w:pPr>
+            <w:r>
+              <w:t>Admin</w:t>
+            </w:r>
+          </w:p>
+        </w:tc>
+        <w:tc>
+          <w:tcPr>
+            <w:tcW w:w="6565" w:type="dxa"/>
+          </w:tcPr>
+          <w:p>
+            <w:pPr>
+              <w:spacing w:line="276" w:lineRule="auto"/>
+            </w:pPr>
+            <w:r>
+              <w:t>Admin control user, product, manage match fixture, verify user product and order.</w:t>
+            </w:r>
+          </w:p>
+        </w:tc>
+      </w:tr>
+      <w:tr>
+        <w:tc>
+          <w:tcPr>
+            <w:tcW w:w="2070" w:type="dxa"/>
+          </w:tcPr>
+          <w:p>
+            <w:pPr>
+              <w:spacing w:line="276" w:lineRule="auto"/>
+            </w:pPr>
+            <w:r>
+              <w:t>User</w:t>
+            </w:r>
+          </w:p>
+        </w:tc>
+        <w:tc>
+          <w:tcPr>
+            <w:tcW w:w="6565" w:type="dxa"/>
+          </w:tcPr>
+          <w:p>
+            <w:pPr>
+              <w:spacing w:line="276" w:lineRule="auto"/>
+            </w:pPr>
+            <w:r>
+              <w:t>User orders the product, manage user product</w:t>
+            </w:r>
+          </w:p>
+        </w:tc>
+      </w:tr>
+      <w:tr>
+        <w:tc>
+          <w:tcPr>
+            <w:tcW w:w="2070" w:type="dxa"/>
+          </w:tcPr>
+          <w:p>
+            <w:pPr>
+              <w:spacing w:line="276" w:lineRule="auto"/>
+            </w:pPr>
+            <w:r>
+              <w:t>Product</w:t>
+            </w:r>
+          </w:p>
+        </w:tc>
+        <w:tc>
+          <w:tcPr>
+            <w:tcW w:w="6565" w:type="dxa"/>
+          </w:tcPr>
+          <w:p>
+            <w:pPr>
+              <w:spacing w:line="276" w:lineRule="auto"/>
+            </w:pPr>
+            <w:r>
+              <w:t>It has function such as add, update, delete products.</w:t>
+            </w:r>
+          </w:p>
+        </w:tc>
+      </w:tr>
+      <w:tr>
+        <w:tc>
+          <w:tcPr>
+            <w:tcW w:w="2070" w:type="dxa"/>
+          </w:tcPr>
+          <w:p>
+            <w:pPr>
+              <w:spacing w:line="276" w:lineRule="auto"/>
+            </w:pPr>
+            <w:r>
+              <w:t>User product</w:t>
+            </w:r>
+          </w:p>
+        </w:tc>
+        <w:tc>
+          <w:tcPr>
+            <w:tcW w:w="6565" w:type="dxa"/>
+          </w:tcPr>
+          <w:p>
+            <w:pPr>
+              <w:spacing w:line="276" w:lineRule="auto"/>
+            </w:pPr>
+            <w:r>
+              <w:t>It has function such as add</w:t>
+            </w:r>
+            <w:r>
+              <w:t>, delete products.</w:t>
+            </w:r>
+          </w:p>
+        </w:tc>
+      </w:tr>
+      <w:tr>
+        <w:tc>
+          <w:tcPr>
+            <w:tcW w:w="2070" w:type="dxa"/>
+          </w:tcPr>
+          <w:p>
+            <w:pPr>
+              <w:spacing w:line="276" w:lineRule="auto"/>
+            </w:pPr>
+            <w:r>
+              <w:t>Order</w:t>
+            </w:r>
+          </w:p>
+        </w:tc>
+        <w:tc>
+          <w:tcPr>
+            <w:tcW w:w="6565" w:type="dxa"/>
+          </w:tcPr>
+          <w:p>
+            <w:pPr>
+              <w:spacing w:line="276" w:lineRule="auto"/>
+            </w:pPr>
+            <w:r>
+              <w:t>Order detail like date, quantity are added</w:t>
+            </w:r>
+          </w:p>
+        </w:tc>
+      </w:tr>
+      <w:tr>
+        <w:tc>
+          <w:tcPr>
+            <w:tcW w:w="2070" w:type="dxa"/>
+          </w:tcPr>
+          <w:p>
+            <w:pPr>
+              <w:spacing w:line="276" w:lineRule="auto"/>
+            </w:pPr>
+            <w:r>
+              <w:lastRenderedPageBreak/>
+              <w:t>Match fixture</w:t>
+            </w:r>
+          </w:p>
+        </w:tc>
+        <w:tc>
+          <w:tcPr>
+            <w:tcW w:w="6565" w:type="dxa"/>
+          </w:tcPr>
+          <w:p>
+            <w:pPr>
+              <w:spacing w:line="276" w:lineRule="auto"/>
+            </w:pPr>
+            <w:r>
+              <w:t>Match detail such as time, teams and score are added.</w:t>
+            </w:r>
+          </w:p>
+        </w:tc>
+      </w:tr>
+    </w:tbl>
+    <w:p>
+      <w:pPr>
+        <w:spacing w:line="276" w:lineRule="auto"/>
+      </w:pPr>
+    </w:p>
+    <w:p>
+      <w:pPr>
+        <w:spacing w:line="276" w:lineRule="auto"/>
+        <w:rPr>
+          <w:b/>
+        </w:rPr>
+      </w:pPr>
+      <w:r>
+        <w:tab/>
+      </w:r>
+      <w:r>
+        <w:rPr>
+          <w:b/>
+        </w:rPr>
+        <w:t>Operation</w:t>
+      </w:r>
+    </w:p>
+    <w:p>
+      <w:pPr>
+        <w:spacing w:line="276" w:lineRule="auto"/>
+      </w:pPr>
+      <w:r>
+        <w:rPr>
+          <w:b/>
+        </w:rPr>
+        <w:tab/>
+      </w:r>
+      <w:r>
+        <w:t>Add, update, and Delete, Search, View, and Calculate.</w:t>
+      </w:r>
+    </w:p>
+    <w:p>
+      <w:pPr>
+        <w:pStyle w:val="Heading2"/>
+        <w:spacing w:line="276" w:lineRule="auto"/>
         <w:rPr>
           <w:rFonts w:ascii="Arial" w:hAnsi="Arial" w:cs="Arial"/>
           <w:b/>
           <w:color w:val="auto"/>
           <w:sz w:val="28"/>
-          <w:szCs w:val="28"/>
-        </w:rPr>
-      </w:pPr>
+        </w:rPr>
+      </w:pPr>
+      <w:bookmarkStart w:id="20" w:name="_Toc528453048"/>
+      <w:r>
+        <w:rPr>
+          <w:rFonts w:ascii="Arial" w:hAnsi="Arial" w:cs="Arial"/>
+          <w:b/>
+          <w:color w:val="auto"/>
+          <w:sz w:val="28"/>
+        </w:rPr>
+        <w:t xml:space="preserve"> </w:t>
+      </w:r>
+      <w:r>
+        <w:rPr>
+          <w:rFonts w:ascii="Arial" w:hAnsi="Arial" w:cs="Arial"/>
+          <w:b/>
+          <w:color w:val="auto"/>
+          <w:sz w:val="28"/>
+        </w:rPr>
+        <w:tab/>
+      </w:r>
+      <w:r>
+        <w:rPr>
+          <w:rFonts w:ascii="Arial" w:hAnsi="Arial" w:cs="Arial"/>
+          <w:b/>
+          <w:color w:val="auto"/>
+          <w:sz w:val="28"/>
+        </w:rPr>
+        <w:t>2.8 Class Diagram (initial)</w:t>
+      </w:r>
+      <w:bookmarkEnd w:id="20"/>
+    </w:p>
+    <w:p>
+      <w:pPr>
+        <w:spacing w:line="276" w:lineRule="auto"/>
+      </w:pPr>
+      <w:r>
+        <w:t xml:space="preserve">The design of relationships and code (source) dependencies between classes is defined by </w:t>
+      </w:r>
+      <w:r>
+        <w:rPr>
+          <w:b/>
+        </w:rPr>
+        <w:t>Class diagram</w:t>
+      </w:r>
+      <w:sdt>
+        <w:sdtPr>
+          <w:rPr>
+            <w:b/>
+          </w:rPr>
+          <w:id w:val="-707729025"/>
+          <w:citation/>
+        </w:sdtPr>
+        <w:sdtContent>
+          <w:r>
+            <w:rPr>
+              <w:b/>
+            </w:rPr>
+            <w:fldChar w:fldCharType="begin"/>
+          </w:r>
+          <w:r>
+            <w:rPr>
+              <w:b/>
+            </w:rPr>
+            <w:instrText xml:space="preserve"> CITATION Mar071 \l 1033 </w:instrText>
+          </w:r>
+          <w:r>
+            <w:rPr>
+              <w:b/>
+            </w:rPr>
+            <w:fldChar w:fldCharType="separate"/>
+          </w:r>
+          <w:r>
+            <w:rPr>
+              <w:b/>
+              <w:noProof/>
+            </w:rPr>
+            <w:t xml:space="preserve"> </w:t>
+          </w:r>
+          <w:r>
+            <w:rPr>
+              <w:noProof/>
+            </w:rPr>
+            <w:t>(Rouse, TechTarget, 2007)</w:t>
+          </w:r>
+          <w:r>
+            <w:rPr>
+              <w:b/>
+            </w:rPr>
+            <w:fldChar w:fldCharType="end"/>
+          </w:r>
+        </w:sdtContent>
+      </w:sdt>
+      <w:r>
+        <w:t>. This class diagram helps implementation the system in OO language which gives knowledge to create the connection between classes. Also, it is a Structural diagram that outline the structure and view in terms of classes, attributes, methods and relationship between a classes. Classes contain different access level control by the access modifier. I.e. Public (+), private (-).</w:t>
+      </w:r>
+    </w:p>
+    <w:p>
+      <w:pPr>
+        <w:spacing w:line="276" w:lineRule="auto"/>
+      </w:pPr>
+      <w:r>
+        <w:tab/>
+        <w:t xml:space="preserve">The initial class diagram that is develop with the help of NLA with main classes, </w:t>
+      </w:r>
+      <w:proofErr w:type="gramStart"/>
+      <w:r>
+        <w:t>attributes</w:t>
+      </w:r>
+      <w:proofErr w:type="gramEnd"/>
+      <w:r>
+        <w:t xml:space="preserve"> and methods for Sports shop management system is below:</w:t>
+      </w:r>
+    </w:p>
+    <w:p>
+      <w:pPr>
+        <w:spacing w:line="276" w:lineRule="auto"/>
+      </w:pPr>
+      <w:r>
+        <w:rPr>
+          <w:noProof/>
+        </w:rPr>
+        <w:lastRenderedPageBreak/>
+        <w:drawing>
+          <wp:inline distT="0" distB="0" distL="0" distR="0" wp14:anchorId="198D190D" wp14:editId="5506D054">
+            <wp:extent cx="5943600" cy="5329668"/>
+            <wp:effectExtent l="0" t="0" r="0" b="4445"/>
+            <wp:docPr id="114" name="Picture 114" descr="C:\Users\Synasme AsenVenx\Desktop\s\Main.jpg"/>
+            <wp:cNvGraphicFramePr>
+              <a:graphicFrameLocks xmlns:a="http://schemas.openxmlformats.org/drawingml/2006/main" noChangeAspect="1"/>
+            </wp:cNvGraphicFramePr>
+            <a:graphic xmlns:a="http://schemas.openxmlformats.org/drawingml/2006/main">
+              <a:graphicData uri="http://schemas.openxmlformats.org/drawingml/2006/picture">
+                <pic:pic xmlns:pic="http://schemas.openxmlformats.org/drawingml/2006/picture">
+                  <pic:nvPicPr>
+                    <pic:cNvPr id="0" name="Picture 7" descr="C:\Users\Synasme AsenVenx\Desktop\s\Main.jpg"/>
+                    <pic:cNvPicPr>
+                      <a:picLocks noChangeAspect="1" noChangeArrowheads="1"/>
+                    </pic:cNvPicPr>
+                  </pic:nvPicPr>
+                  <pic:blipFill>
+                    <a:blip r:embed="rId11">
+                      <a:extLst>
+                        <a:ext uri="{28A0092B-C50C-407E-A947-70E740481C1C}">
+                          <a14:useLocalDpi xmlns:a14="http://schemas.microsoft.com/office/drawing/2010/main" val="0"/>
+                        </a:ext>
+                      </a:extLst>
+                    </a:blip>
+                    <a:srcRect/>
+                    <a:stretch>
+                      <a:fillRect/>
+                    </a:stretch>
+                  </pic:blipFill>
+                  <pic:spPr bwMode="auto">
+                    <a:xfrm>
+                      <a:off x="0" y="0"/>
+                      <a:ext cx="5943600" cy="5329668"/>
+                    </a:xfrm>
+                    <a:prstGeom prst="rect">
+                      <a:avLst/>
+                    </a:prstGeom>
+                    <a:noFill/>
+                    <a:ln>
+                      <a:noFill/>
+                    </a:ln>
+                  </pic:spPr>
+                </pic:pic>
+              </a:graphicData>
+            </a:graphic>
+          </wp:inline>
+        </w:drawing>
+      </w:r>
+      <w:r>
+        <w:t xml:space="preserve"> </w:t>
+      </w:r>
+    </w:p>
+    <w:p>
+      <w:pPr>
+        <w:pStyle w:val="Caption"/>
+        <w:jc w:val="center"/>
+      </w:pPr>
+      <w:bookmarkStart w:id="21" w:name="_Toc528529867"/>
+      <w:r>
+        <w:t xml:space="preserve">Figure </w:t>
+      </w:r>
+      <w:r>
+        <w:fldChar w:fldCharType="begin"/>
+      </w:r>
+      <w:r>
+        <w:instrText xml:space="preserve"> SEQ Figure \* ARABIC </w:instrText>
+      </w:r>
+      <w:r>
+        <w:fldChar w:fldCharType="separate"/>
+      </w:r>
+      <w:r>
+        <w:rPr>
+          <w:noProof/>
+        </w:rPr>
+        <w:t>6</w:t>
+      </w:r>
+      <w:r>
+        <w:rPr>
+          <w:noProof/>
+        </w:rPr>
+        <w:fldChar w:fldCharType="end"/>
+      </w:r>
+      <w:r>
+        <w:t xml:space="preserve">: Initial </w:t>
+      </w:r>
+      <w:r>
+        <w:t>Class diagram</w:t>
+      </w:r>
+      <w:bookmarkEnd w:id="21"/>
     </w:p>
     <w:p>
       <w:pPr>
@@ -9007,38 +9843,11 @@
           <w:szCs w:val="28"/>
         </w:rPr>
       </w:pPr>
-    </w:p>
-    <w:p>
-      <w:pPr>
-        <w:rPr>
-          <w:rFonts w:eastAsiaTheme="majorEastAsia" w:cs="Arial"/>
-          <w:sz w:val="28"/>
-          <w:szCs w:val="28"/>
-        </w:rPr>
-      </w:pPr>
-      <w:r>
-        <w:rPr>
-          <w:rFonts w:cs="Arial"/>
-          <w:sz w:val="28"/>
-          <w:szCs w:val="28"/>
-        </w:rPr>
-        <w:br w:type="page"/>
-      </w:r>
-    </w:p>
-    <w:p>
-      <w:pPr>
-        <w:pStyle w:val="Heading1"/>
-        <w:spacing w:line="240" w:lineRule="auto"/>
-        <w:rPr>
-          <w:rFonts w:ascii="Arial" w:hAnsi="Arial" w:cs="Arial"/>
-          <w:color w:val="auto"/>
-          <w:sz w:val="28"/>
-          <w:szCs w:val="28"/>
-        </w:rPr>
-      </w:pPr>
+      <w:bookmarkStart w:id="22" w:name="_GoBack"/>
+      <w:bookmarkEnd w:id="22"/>
     </w:p>
     <w:sectPr>
-      <w:headerReference w:type="default" r:id="rId13"/>
+      <w:headerReference w:type="default" r:id="rId12"/>
       <w:pgSz w:w="12240" w:h="15840"/>
       <w:pgMar w:top="1440" w:right="1440" w:bottom="1440" w:left="1440" w:header="720" w:footer="720" w:gutter="0"/>
       <w:cols w:space="720"/>
@@ -11883,6 +12692,32 @@
     <w:uiPriority w:val="99"/>
     <w:rsid w:val="007831E7"/>
   </w:style>
+  <w:style w:type="paragraph" w:styleId="TOC3">
+    <w:name w:val="toc 3"/>
+    <w:basedOn w:val="Normal"/>
+    <w:next w:val="Normal"/>
+    <w:autoRedefine/>
+    <w:uiPriority w:val="39"/>
+    <w:unhideWhenUsed/>
+    <w:rsid w:val="00562C48"/>
+    <w:pPr>
+      <w:spacing w:after="100"/>
+      <w:ind w:left="440"/>
+    </w:pPr>
+  </w:style>
+  <w:style w:type="paragraph" w:styleId="TOC2">
+    <w:name w:val="toc 2"/>
+    <w:basedOn w:val="Normal"/>
+    <w:next w:val="Normal"/>
+    <w:autoRedefine/>
+    <w:uiPriority w:val="39"/>
+    <w:unhideWhenUsed/>
+    <w:rsid w:val="00562C48"/>
+    <w:pPr>
+      <w:spacing w:after="100"/>
+      <w:ind w:left="220"/>
+    </w:pPr>
+  </w:style>
 </w:styles>
 </file>
 
@@ -12315,7 +13150,7 @@
 </file>
 
 <file path=customXml/itemProps1.xml><?xml version="1.0" encoding="utf-8"?>
-<ds:datastoreItem xmlns:ds="http://schemas.openxmlformats.org/officeDocument/2006/customXml" ds:itemID="{2ABF0C50-B5EB-42CC-B8CA-BF8E6C3687A8}">
+<ds:datastoreItem xmlns:ds="http://schemas.openxmlformats.org/officeDocument/2006/customXml" ds:itemID="{95658614-019F-4A0D-8502-FF88B17E3294}">
   <ds:schemaRefs>
     <ds:schemaRef ds:uri="http://schemas.openxmlformats.org/officeDocument/2006/bibliography"/>
   </ds:schemaRefs>

</xml_diff>